<commit_message>
fixed client story. added visual paradigma project.
</commit_message>
<xml_diff>
--- a/food-center/docs/clients_story.docx
+++ b/food-center/docs/clients_story.docx
@@ -14,6 +14,7 @@
           <w:u w:val="single"/>
         </w:rPr>
       </w:pPr>
+      <w:proofErr w:type="gramStart"/>
       <w:r>
         <w:rPr>
           <w:b/>
@@ -24,6 +25,7 @@
         </w:rPr>
         <w:t>Food Order Center – Android Application.</w:t>
       </w:r>
+      <w:proofErr w:type="gramEnd"/>
     </w:p>
     <w:p>
       <w:pPr>
@@ -489,7 +491,114 @@
           <w:sz w:val="24"/>
           <w:szCs w:val="24"/>
         </w:rPr>
-        <w:t>ay take orders from customers, can check if a customer ordered take away – to sit, can check if a costumer ordered take away - to go, or take away – for here, and deliver the meal to the costumer when its ready.</w:t>
+        <w:t>ay take orders from customers</w:t>
+      </w:r>
+      <w:r>
+        <w:rPr>
+          <w:sz w:val="24"/>
+          <w:szCs w:val="24"/>
+        </w:rPr>
+        <w:t xml:space="preserve"> </w:t>
+      </w:r>
+      <w:r>
+        <w:rPr>
+          <w:sz w:val="24"/>
+          <w:szCs w:val="24"/>
+        </w:rPr>
+        <w:t xml:space="preserve">and deliver the meal to the costumer when </w:t>
+      </w:r>
+      <w:proofErr w:type="gramStart"/>
+      <w:r>
+        <w:rPr>
+          <w:sz w:val="24"/>
+          <w:szCs w:val="24"/>
+        </w:rPr>
+        <w:t>its</w:t>
+      </w:r>
+      <w:proofErr w:type="gramEnd"/>
+      <w:r>
+        <w:rPr>
+          <w:sz w:val="24"/>
+          <w:szCs w:val="24"/>
+        </w:rPr>
+        <w:t xml:space="preserve"> ready.</w:t>
+      </w:r>
+    </w:p>
+    <w:p>
+      <w:pPr>
+        <w:bidi w:val="0"/>
+        <w:rPr>
+          <w:sz w:val="24"/>
+          <w:szCs w:val="24"/>
+        </w:rPr>
+      </w:pPr>
+      <w:r>
+        <w:rPr>
+          <w:b/>
+          <w:bCs/>
+          <w:sz w:val="24"/>
+          <w:szCs w:val="24"/>
+        </w:rPr>
+        <w:t xml:space="preserve">Branch Chef </w:t>
+      </w:r>
+      <w:r>
+        <w:rPr>
+          <w:b/>
+          <w:bCs/>
+          <w:sz w:val="24"/>
+          <w:szCs w:val="24"/>
+        </w:rPr>
+        <w:t>(</w:t>
+      </w:r>
+      <w:r>
+        <w:rPr>
+          <w:b/>
+          <w:bCs/>
+          <w:sz w:val="24"/>
+          <w:szCs w:val="24"/>
+        </w:rPr>
+        <w:t>branch-chef</w:t>
+      </w:r>
+      <w:r>
+        <w:rPr>
+          <w:b/>
+          <w:bCs/>
+          <w:sz w:val="24"/>
+          <w:szCs w:val="24"/>
+        </w:rPr>
+        <w:t>)</w:t>
+      </w:r>
+      <w:r>
+        <w:rPr>
+          <w:sz w:val="24"/>
+          <w:szCs w:val="24"/>
+        </w:rPr>
+        <w:t xml:space="preserve"> – May </w:t>
+      </w:r>
+      <w:r>
+        <w:rPr>
+          <w:sz w:val="24"/>
+          <w:szCs w:val="24"/>
+        </w:rPr>
+        <w:t xml:space="preserve">see the list of all orders, and once </w:t>
+      </w:r>
+      <w:proofErr w:type="spellStart"/>
+      <w:proofErr w:type="gramStart"/>
+      <w:r>
+        <w:rPr>
+          <w:sz w:val="24"/>
+          <w:szCs w:val="24"/>
+        </w:rPr>
+        <w:t>a</w:t>
+      </w:r>
+      <w:proofErr w:type="spellEnd"/>
+      <w:proofErr w:type="gramEnd"/>
+      <w:r>
+        <w:rPr>
+          <w:sz w:val="24"/>
+          <w:szCs w:val="24"/>
+        </w:rPr>
+        <w:t xml:space="preserve"> order is handled, he may check the order as handled.</w:t>
       </w:r>
     </w:p>
     <w:p>
@@ -570,7 +679,25 @@
           <w:sz w:val="24"/>
           <w:szCs w:val="24"/>
         </w:rPr>
-        <w:t>-bracnh-</w:t>
+        <w:t>-bra</w:t>
+      </w:r>
+      <w:r>
+        <w:rPr>
+          <w:b/>
+          <w:bCs/>
+          <w:sz w:val="24"/>
+          <w:szCs w:val="24"/>
+        </w:rPr>
+        <w:t>n</w:t>
+      </w:r>
+      <w:r>
+        <w:rPr>
+          <w:b/>
+          <w:bCs/>
+          <w:sz w:val="24"/>
+          <w:szCs w:val="24"/>
+        </w:rPr>
+        <w:t>ch-</w:t>
       </w:r>
       <w:r>
         <w:rPr>
@@ -586,7 +713,39 @@
           <w:sz w:val="24"/>
           <w:szCs w:val="24"/>
         </w:rPr>
-        <w:t xml:space="preserve"> – May add or remove company employees (emp), May add or remove restaurants and the acceptable services from this restaurant (for example, if restaurant offers both take away – sit here and delivery, cadmin may approve only delivery)</w:t>
+        <w:t xml:space="preserve"> – May add or remove company employees (</w:t>
+      </w:r>
+      <w:proofErr w:type="spellStart"/>
+      <w:r>
+        <w:rPr>
+          <w:sz w:val="24"/>
+          <w:szCs w:val="24"/>
+        </w:rPr>
+        <w:t>emp</w:t>
+      </w:r>
+      <w:proofErr w:type="spellEnd"/>
+      <w:r>
+        <w:rPr>
+          <w:sz w:val="24"/>
+          <w:szCs w:val="24"/>
+        </w:rPr>
+        <w:t xml:space="preserve">), May add or remove restaurants and the acceptable services from this restaurant (for example, if restaurant offers both take away – sit here and delivery, </w:t>
+      </w:r>
+      <w:proofErr w:type="spellStart"/>
+      <w:r>
+        <w:rPr>
+          <w:sz w:val="24"/>
+          <w:szCs w:val="24"/>
+        </w:rPr>
+        <w:t>cadmin</w:t>
+      </w:r>
+      <w:proofErr w:type="spellEnd"/>
+      <w:r>
+        <w:rPr>
+          <w:sz w:val="24"/>
+          <w:szCs w:val="24"/>
+        </w:rPr>
+        <w:t xml:space="preserve"> may approve only delivery)</w:t>
       </w:r>
       <w:r>
         <w:rPr>
@@ -622,7 +781,16 @@
           <w:sz w:val="24"/>
           <w:szCs w:val="24"/>
         </w:rPr>
-        <w:t>add or remove other company</w:t>
+        <w:t>add or remove other co</w:t>
+      </w:r>
+      <w:bookmarkStart w:id="0" w:name="_GoBack"/>
+      <w:bookmarkEnd w:id="0"/>
+      <w:r>
+        <w:rPr>
+          <w:sz w:val="24"/>
+          <w:szCs w:val="24"/>
+        </w:rPr>
+        <w:t>mpany</w:t>
       </w:r>
       <w:r>
         <w:rPr>
@@ -675,7 +843,27 @@
           <w:sz w:val="24"/>
           <w:szCs w:val="24"/>
         </w:rPr>
-        <w:t>Company Employee (emp)</w:t>
+        <w:t>Company Employee (</w:t>
+      </w:r>
+      <w:proofErr w:type="spellStart"/>
+      <w:r>
+        <w:rPr>
+          <w:b/>
+          <w:bCs/>
+          <w:sz w:val="24"/>
+          <w:szCs w:val="24"/>
+        </w:rPr>
+        <w:t>emp</w:t>
+      </w:r>
+      <w:proofErr w:type="spellEnd"/>
+      <w:r>
+        <w:rPr>
+          <w:b/>
+          <w:bCs/>
+          <w:sz w:val="24"/>
+          <w:szCs w:val="24"/>
+        </w:rPr>
+        <w:t>)</w:t>
       </w:r>
       <w:r>
         <w:rPr>
@@ -703,7 +891,21 @@
           <w:sz w:val="24"/>
           <w:szCs w:val="24"/>
         </w:rPr>
-        <w:t xml:space="preserve">service based (take away, delivery) </w:t>
+        <w:t>service based (take away, delivery</w:t>
+      </w:r>
+      <w:r>
+        <w:rPr>
+          <w:sz w:val="24"/>
+          <w:szCs w:val="24"/>
+        </w:rPr>
+        <w:t>, order-sits</w:t>
+      </w:r>
+      <w:r>
+        <w:rPr>
+          <w:sz w:val="24"/>
+          <w:szCs w:val="24"/>
+        </w:rPr>
+        <w:t xml:space="preserve">) </w:t>
       </w:r>
       <w:r>
         <w:rPr>
@@ -717,7 +919,22 @@
           <w:sz w:val="24"/>
           <w:szCs w:val="24"/>
         </w:rPr>
-        <w:t>can search for location based approved restaurant, check the restaurant's menu and order according to his budget, can see other employee's orders for today, can see the history of his orders.</w:t>
+        <w:t xml:space="preserve">can search for location based approved restaurant, check the </w:t>
+      </w:r>
+      <w:r>
+        <w:rPr>
+          <w:sz w:val="24"/>
+          <w:szCs w:val="24"/>
+        </w:rPr>
+        <w:lastRenderedPageBreak/>
+        <w:t>restaurant's menu and order according to his budget, can see other employee's orders for today, ca</w:t>
+      </w:r>
+      <w:r>
+        <w:rPr>
+          <w:sz w:val="24"/>
+          <w:szCs w:val="24"/>
+        </w:rPr>
+        <w:t>n see the history of his orders, and can order sit for himself+ coworkers.</w:t>
       </w:r>
     </w:p>
     <w:p>
@@ -731,14 +948,10 @@
           <w:u w:val="single"/>
         </w:rPr>
       </w:pPr>
-      <w:r>
-        <w:rPr>
-          <w:sz w:val="24"/>
-          <w:szCs w:val="24"/>
-        </w:rPr>
-        <w:br w:type="page"/>
-      </w:r>
-      <w:r>
+    </w:p>
+    <w:p>
+      <w:pPr>
+        <w:bidi w:val="0"/>
         <w:rPr>
           <w:b/>
           <w:bCs/>
@@ -746,88 +959,8 @@
           <w:szCs w:val="28"/>
           <w:u w:val="single"/>
         </w:rPr>
-        <w:lastRenderedPageBreak/>
-        <w:t>Server description</w:t>
-      </w:r>
-    </w:p>
-    <w:p>
-      <w:pPr>
-        <w:bidi w:val="0"/>
-        <w:rPr>
-          <w:sz w:val="24"/>
-          <w:szCs w:val="24"/>
-        </w:rPr>
-      </w:pPr>
-      <w:r>
-        <w:rPr>
-          <w:sz w:val="24"/>
-          <w:szCs w:val="24"/>
-        </w:rPr>
-        <w:t>The server is a servlet based server and is developed using the Google App Engine Java SDK. The server use Google Web Toolkit (GWT) in order to provide remote procedure calls (RPC)</w:t>
-      </w:r>
-      <w:r>
-        <w:rPr>
-          <w:sz w:val="24"/>
-          <w:szCs w:val="24"/>
-        </w:rPr>
-        <w:t xml:space="preserve"> and web client UI</w:t>
-      </w:r>
-      <w:r>
-        <w:rPr>
-          <w:sz w:val="24"/>
-          <w:szCs w:val="24"/>
-        </w:rPr>
-        <w:t>.</w:t>
-      </w:r>
-      <w:r>
-        <w:rPr>
-          <w:sz w:val="24"/>
-          <w:szCs w:val="24"/>
-        </w:rPr>
-        <w:br/>
-        <w:t xml:space="preserve">The server has a database – Google Data Store, and the database is accessed using the Java Data Object (JDO) interface with the </w:t>
-      </w:r>
-      <w:r>
-        <w:rPr>
-          <w:sz w:val="24"/>
-          <w:szCs w:val="24"/>
-        </w:rPr>
-        <w:t xml:space="preserve">implementation of </w:t>
-      </w:r>
-      <w:r>
-        <w:rPr>
-          <w:sz w:val="24"/>
-          <w:szCs w:val="24"/>
-        </w:rPr>
-        <w:t>Google Datastore JDO</w:t>
-      </w:r>
-      <w:r>
-        <w:rPr>
-          <w:sz w:val="24"/>
-          <w:szCs w:val="24"/>
-        </w:rPr>
-        <w:t xml:space="preserve"> as provided as part of their SDK</w:t>
-      </w:r>
-      <w:r>
-        <w:rPr>
-          <w:sz w:val="24"/>
-          <w:szCs w:val="24"/>
-        </w:rPr>
-        <w:t>.</w:t>
-      </w:r>
-    </w:p>
-    <w:p>
-      <w:pPr>
-        <w:bidi w:val="0"/>
-        <w:rPr>
-          <w:sz w:val="24"/>
-          <w:szCs w:val="24"/>
-        </w:rPr>
-      </w:pPr>
-    </w:p>
-    <w:p>
-      <w:pPr>
-        <w:bidi w:val="0"/>
+      </w:pPr>
+      <w:r>
         <w:rPr>
           <w:b/>
           <w:bCs/>
@@ -835,8 +968,103 @@
           <w:szCs w:val="28"/>
           <w:u w:val="single"/>
         </w:rPr>
-      </w:pPr>
-      <w:r>
+        <w:t>Server description</w:t>
+      </w:r>
+    </w:p>
+    <w:p>
+      <w:pPr>
+        <w:bidi w:val="0"/>
+        <w:rPr>
+          <w:sz w:val="24"/>
+          <w:szCs w:val="24"/>
+        </w:rPr>
+      </w:pPr>
+      <w:r>
+        <w:rPr>
+          <w:sz w:val="24"/>
+          <w:szCs w:val="24"/>
+        </w:rPr>
+        <w:t>The server is a servlet based server and is developed using the Google App Engine Java SDK. The server use Google Web Toolkit (GWT) in order to provide remote procedure calls (RPC)</w:t>
+      </w:r>
+      <w:r>
+        <w:rPr>
+          <w:sz w:val="24"/>
+          <w:szCs w:val="24"/>
+        </w:rPr>
+        <w:t xml:space="preserve"> and web client UI</w:t>
+      </w:r>
+      <w:r>
+        <w:rPr>
+          <w:sz w:val="24"/>
+          <w:szCs w:val="24"/>
+        </w:rPr>
+        <w:t>.</w:t>
+      </w:r>
+      <w:r>
+        <w:rPr>
+          <w:sz w:val="24"/>
+          <w:szCs w:val="24"/>
+        </w:rPr>
+        <w:br/>
+        <w:t xml:space="preserve">The server has a database – Google Data Store, and the database is accessed using the Java Data Object (JDO) interface with the </w:t>
+      </w:r>
+      <w:r>
+        <w:rPr>
+          <w:sz w:val="24"/>
+          <w:szCs w:val="24"/>
+        </w:rPr>
+        <w:t xml:space="preserve">implementation of </w:t>
+      </w:r>
+      <w:r>
+        <w:rPr>
+          <w:sz w:val="24"/>
+          <w:szCs w:val="24"/>
+        </w:rPr>
+        <w:t xml:space="preserve">Google </w:t>
+      </w:r>
+      <w:proofErr w:type="spellStart"/>
+      <w:r>
+        <w:rPr>
+          <w:sz w:val="24"/>
+          <w:szCs w:val="24"/>
+        </w:rPr>
+        <w:t>Datastore</w:t>
+      </w:r>
+      <w:proofErr w:type="spellEnd"/>
+      <w:r>
+        <w:rPr>
+          <w:sz w:val="24"/>
+          <w:szCs w:val="24"/>
+        </w:rPr>
+        <w:t xml:space="preserve"> JDO</w:t>
+      </w:r>
+      <w:r>
+        <w:rPr>
+          <w:sz w:val="24"/>
+          <w:szCs w:val="24"/>
+        </w:rPr>
+        <w:t xml:space="preserve"> as provided as part of their SDK</w:t>
+      </w:r>
+      <w:r>
+        <w:rPr>
+          <w:sz w:val="24"/>
+          <w:szCs w:val="24"/>
+        </w:rPr>
+        <w:t>.</w:t>
+      </w:r>
+    </w:p>
+    <w:p>
+      <w:pPr>
+        <w:bidi w:val="0"/>
+        <w:rPr>
+          <w:sz w:val="24"/>
+          <w:szCs w:val="24"/>
+        </w:rPr>
+      </w:pPr>
+    </w:p>
+    <w:p>
+      <w:pPr>
+        <w:bidi w:val="0"/>
         <w:rPr>
           <w:b/>
           <w:bCs/>
@@ -844,8 +1072,7 @@
           <w:szCs w:val="28"/>
           <w:u w:val="single"/>
         </w:rPr>
-        <w:t xml:space="preserve">Web </w:t>
-      </w:r>
+      </w:pPr>
       <w:r>
         <w:rPr>
           <w:b/>
@@ -854,7 +1081,7 @@
           <w:szCs w:val="28"/>
           <w:u w:val="single"/>
         </w:rPr>
-        <w:t xml:space="preserve">Client </w:t>
+        <w:t xml:space="preserve">Web </w:t>
       </w:r>
       <w:r>
         <w:rPr>
@@ -864,6 +1091,16 @@
           <w:szCs w:val="28"/>
           <w:u w:val="single"/>
         </w:rPr>
+        <w:t xml:space="preserve">Client </w:t>
+      </w:r>
+      <w:r>
+        <w:rPr>
+          <w:b/>
+          <w:bCs/>
+          <w:sz w:val="28"/>
+          <w:szCs w:val="28"/>
+          <w:u w:val="single"/>
+        </w:rPr>
         <w:t>description</w:t>
       </w:r>
     </w:p>
@@ -896,7 +1133,23 @@
           <w:sz w:val="24"/>
           <w:szCs w:val="24"/>
         </w:rPr>
-        <w:t>Once the user goes to the web client URL, he will be asked to login using his google account user name and password.</w:t>
+        <w:t xml:space="preserve">Once the user goes to the web client URL, he will be asked to login using his </w:t>
+      </w:r>
+      <w:proofErr w:type="spellStart"/>
+      <w:r>
+        <w:rPr>
+          <w:sz w:val="24"/>
+          <w:szCs w:val="24"/>
+        </w:rPr>
+        <w:t>google</w:t>
+      </w:r>
+      <w:proofErr w:type="spellEnd"/>
+      <w:r>
+        <w:rPr>
+          <w:sz w:val="24"/>
+          <w:szCs w:val="24"/>
+        </w:rPr>
+        <w:t xml:space="preserve"> account user name and password.</w:t>
       </w:r>
     </w:p>
     <w:p>
@@ -940,21 +1193,7 @@
           <w:sz w:val="24"/>
           <w:szCs w:val="24"/>
         </w:rPr>
-        <w:t>one privilege, and for user has many privileges, he will have the same number of accou</w:t>
-      </w:r>
-      <w:r>
-        <w:rPr>
-          <w:sz w:val="24"/>
-          <w:szCs w:val="24"/>
-        </w:rPr>
-        <w:t>n</w:t>
-      </w:r>
-      <w:r>
-        <w:rPr>
-          <w:sz w:val="24"/>
-          <w:szCs w:val="24"/>
-        </w:rPr>
-        <w:t>ts.</w:t>
+        <w:t>one privilege, and for user has many privileges, he will have the same number of accounts.</w:t>
       </w:r>
     </w:p>
     <w:p>
@@ -1122,7 +1361,15 @@
           <w:szCs w:val="24"/>
         </w:rPr>
         <w:br/>
-        <w:t>When admin chooses 'manage companies' he should be provided with the option to add a new company or to search for a company, the search should be by its name, or from a list.</w:t>
+        <w:t xml:space="preserve">When admin chooses 'manage companies' he should be provided with the option to </w:t>
+      </w:r>
+      <w:r>
+        <w:rPr>
+          <w:sz w:val="24"/>
+          <w:szCs w:val="24"/>
+        </w:rPr>
+        <w:lastRenderedPageBreak/>
+        <w:t>add a new company or to search for a company, the search should be by its name, or from a list.</w:t>
       </w:r>
       <w:r>
         <w:rPr>
@@ -1157,7 +1404,6 @@
           <w:sz w:val="24"/>
           <w:szCs w:val="24"/>
         </w:rPr>
-        <w:lastRenderedPageBreak/>
         <w:t>Net-admin main screen</w:t>
       </w:r>
       <w:r>
@@ -1565,6 +1811,7 @@
           <w:sz w:val="24"/>
           <w:szCs w:val="24"/>
         </w:rPr>
+        <w:lastRenderedPageBreak/>
         <w:t>When branch-admin chooses the option 'manage chefs' – he should be provided with the branch-chef main screen.</w:t>
       </w:r>
     </w:p>
@@ -1703,9 +1950,9 @@
           <w:sz w:val="24"/>
           <w:szCs w:val="24"/>
         </w:rPr>
-        <w:lastRenderedPageBreak/>
         <w:t>When branch-</w:t>
       </w:r>
+      <w:proofErr w:type="spellStart"/>
       <w:r>
         <w:rPr>
           <w:sz w:val="24"/>
@@ -1713,6 +1960,7 @@
         </w:rPr>
         <w:t>cheff</w:t>
       </w:r>
+      <w:proofErr w:type="spellEnd"/>
       <w:r>
         <w:rPr>
           <w:sz w:val="24"/>
@@ -1813,6 +2061,7 @@
         </w:rPr>
         <w:t>When branch-</w:t>
       </w:r>
+      <w:proofErr w:type="spellStart"/>
       <w:r>
         <w:rPr>
           <w:sz w:val="24"/>
@@ -1820,6 +2069,7 @@
         </w:rPr>
         <w:t>cheff</w:t>
       </w:r>
+      <w:proofErr w:type="spellEnd"/>
       <w:r>
         <w:rPr>
           <w:sz w:val="24"/>
@@ -1888,14 +2138,7 @@
           <w:sz w:val="24"/>
           <w:szCs w:val="24"/>
         </w:rPr>
-        <w:t xml:space="preserve">the screen will be updated with the new order. </w:t>
-      </w:r>
-      <w:r>
-        <w:rPr>
-          <w:sz w:val="24"/>
-          <w:szCs w:val="24"/>
-        </w:rPr>
-        <w:t xml:space="preserve"> H</w:t>
+        <w:t>the screen will be updated with the new order.  H</w:t>
       </w:r>
       <w:r>
         <w:rPr>
@@ -2202,6 +2445,7 @@
           <w:sz w:val="24"/>
           <w:szCs w:val="24"/>
         </w:rPr>
+        <w:lastRenderedPageBreak/>
         <w:t>When company-branch-admin chooses 'Manage service type' he should be provided with a multiple selection of which of the service types he wants to make acceptable for his employees, the service types are – take away – to go, take away – for here, delivery.</w:t>
       </w:r>
     </w:p>
@@ -2553,14 +2797,30 @@
         </w:rPr>
         <w:t>W</w:t>
       </w:r>
-      <w:bookmarkStart w:id="0" w:name="_GoBack"/>
-      <w:bookmarkEnd w:id="0"/>
-      <w:r>
-        <w:rPr>
-          <w:sz w:val="24"/>
-          <w:szCs w:val="24"/>
-        </w:rPr>
-        <w:t xml:space="preserve">hen the waiter chooses one of the users on the table, he gets the emp menu screen, and can add </w:t>
+      <w:r>
+        <w:rPr>
+          <w:sz w:val="24"/>
+          <w:szCs w:val="24"/>
+        </w:rPr>
+        <w:t xml:space="preserve">hen the waiter chooses one of the users on the table, he gets the </w:t>
+      </w:r>
+      <w:proofErr w:type="spellStart"/>
+      <w:proofErr w:type="gramStart"/>
+      <w:r>
+        <w:rPr>
+          <w:sz w:val="24"/>
+          <w:szCs w:val="24"/>
+        </w:rPr>
+        <w:t>emp</w:t>
+      </w:r>
+      <w:proofErr w:type="spellEnd"/>
+      <w:proofErr w:type="gramEnd"/>
+      <w:r>
+        <w:rPr>
+          <w:sz w:val="24"/>
+          <w:szCs w:val="24"/>
+        </w:rPr>
+        <w:t xml:space="preserve"> menu screen, and can add </w:t>
       </w:r>
       <w:r>
         <w:rPr>
@@ -2587,14 +2847,27 @@
           <w:szCs w:val="24"/>
         </w:rPr>
       </w:pPr>
-      <w:r>
-        <w:rPr>
-          <w:b/>
-          <w:bCs/>
-          <w:sz w:val="24"/>
-          <w:szCs w:val="24"/>
-        </w:rPr>
-        <w:t>Emp main screen</w:t>
+      <w:proofErr w:type="spellStart"/>
+      <w:proofErr w:type="gramStart"/>
+      <w:r>
+        <w:rPr>
+          <w:b/>
+          <w:bCs/>
+          <w:sz w:val="24"/>
+          <w:szCs w:val="24"/>
+        </w:rPr>
+        <w:t>Emp</w:t>
+      </w:r>
+      <w:proofErr w:type="spellEnd"/>
+      <w:proofErr w:type="gramEnd"/>
+      <w:r>
+        <w:rPr>
+          <w:b/>
+          <w:bCs/>
+          <w:sz w:val="24"/>
+          <w:szCs w:val="24"/>
+        </w:rPr>
+        <w:t xml:space="preserve"> main screen</w:t>
       </w:r>
       <w:r>
         <w:rPr>
@@ -2681,7 +2954,23 @@
           <w:sz w:val="24"/>
           <w:szCs w:val="24"/>
         </w:rPr>
-        <w:t xml:space="preserve">When emp chooses 'search for restaurant' </w:t>
+        <w:t xml:space="preserve">When </w:t>
+      </w:r>
+      <w:proofErr w:type="spellStart"/>
+      <w:r>
+        <w:rPr>
+          <w:sz w:val="24"/>
+          <w:szCs w:val="24"/>
+        </w:rPr>
+        <w:t>emp</w:t>
+      </w:r>
+      <w:proofErr w:type="spellEnd"/>
+      <w:r>
+        <w:rPr>
+          <w:sz w:val="24"/>
+          <w:szCs w:val="24"/>
+        </w:rPr>
+        <w:t xml:space="preserve"> chooses 'search for restaurant' </w:t>
       </w:r>
       <w:r>
         <w:rPr>
@@ -2766,14 +3055,7 @@
           <w:sz w:val="24"/>
           <w:szCs w:val="24"/>
         </w:rPr>
-        <w:t>delivery</w:t>
-      </w:r>
-      <w:r>
-        <w:rPr>
-          <w:sz w:val="24"/>
-          <w:szCs w:val="24"/>
-        </w:rPr>
-        <w:t xml:space="preserve">  or </w:t>
+        <w:t xml:space="preserve">delivery  or </w:t>
       </w:r>
       <w:r>
         <w:rPr>
@@ -2853,7 +3135,25 @@
           <w:sz w:val="24"/>
           <w:szCs w:val="24"/>
         </w:rPr>
-        <w:t>The emp should be able to change the screen to its cart and back whenever he wants.</w:t>
+        <w:t xml:space="preserve">The </w:t>
+      </w:r>
+      <w:proofErr w:type="spellStart"/>
+      <w:proofErr w:type="gramStart"/>
+      <w:r>
+        <w:rPr>
+          <w:sz w:val="24"/>
+          <w:szCs w:val="24"/>
+        </w:rPr>
+        <w:t>emp</w:t>
+      </w:r>
+      <w:proofErr w:type="spellEnd"/>
+      <w:proofErr w:type="gramEnd"/>
+      <w:r>
+        <w:rPr>
+          <w:sz w:val="24"/>
+          <w:szCs w:val="24"/>
+        </w:rPr>
+        <w:t xml:space="preserve"> should be able to change the screen to its cart and back whenever he wants.</w:t>
       </w:r>
       <w:r>
         <w:rPr>
@@ -2875,7 +3175,25 @@
           <w:szCs w:val="24"/>
         </w:rPr>
         <w:br/>
-        <w:t>If the emp tries to add to cart from different restaurants, a popup message should appear telling him that he can't and he should be able to choose: 'abort' or 'empty cart and add new item'.</w:t>
+        <w:t xml:space="preserve">If the </w:t>
+      </w:r>
+      <w:proofErr w:type="spellStart"/>
+      <w:proofErr w:type="gramStart"/>
+      <w:r>
+        <w:rPr>
+          <w:sz w:val="24"/>
+          <w:szCs w:val="24"/>
+        </w:rPr>
+        <w:t>emp</w:t>
+      </w:r>
+      <w:proofErr w:type="spellEnd"/>
+      <w:proofErr w:type="gramEnd"/>
+      <w:r>
+        <w:rPr>
+          <w:sz w:val="24"/>
+          <w:szCs w:val="24"/>
+        </w:rPr>
+        <w:t xml:space="preserve"> tries to add to cart from different restaurants, a popup message should appear telling him that he can't and he should be able to choose: 'abort' or 'empty cart and add new item'.</w:t>
       </w:r>
     </w:p>
     <w:p>
@@ -2892,15 +3210,17 @@
           <w:sz w:val="24"/>
           <w:szCs w:val="24"/>
         </w:rPr>
-        <w:t>If the user chooses to change the service type to order-sits a new screen will appear, allowing him to add all the users from his company which will join</w:t>
-      </w:r>
-      <w:r>
-        <w:rPr>
-          <w:sz w:val="24"/>
-          <w:szCs w:val="24"/>
-        </w:rPr>
-        <w:t xml:space="preserve"> him,</w:t>
-      </w:r>
+        <w:t>If the user chooses to change the service type to order-sits a new screen will appear, allowing him to add all the users from his company which will join him</w:t>
+      </w:r>
+      <w:proofErr w:type="gramStart"/>
+      <w:r>
+        <w:rPr>
+          <w:sz w:val="24"/>
+          <w:szCs w:val="24"/>
+        </w:rPr>
+        <w:t>,</w:t>
+      </w:r>
+      <w:proofErr w:type="gramEnd"/>
       <w:r>
         <w:rPr>
           <w:sz w:val="24"/>
@@ -2915,7 +3235,25 @@
           <w:szCs w:val="24"/>
         </w:rPr>
         <w:br/>
-        <w:t>Once he adds all the users, a notification will appear to all of them and a invitation will be delivered to the restaurant.</w:t>
+        <w:t xml:space="preserve">Once he adds all the users, a notification will appear to all of them and </w:t>
+      </w:r>
+      <w:proofErr w:type="spellStart"/>
+      <w:proofErr w:type="gramStart"/>
+      <w:r>
+        <w:rPr>
+          <w:sz w:val="24"/>
+          <w:szCs w:val="24"/>
+        </w:rPr>
+        <w:t>a</w:t>
+      </w:r>
+      <w:proofErr w:type="spellEnd"/>
+      <w:proofErr w:type="gramEnd"/>
+      <w:r>
+        <w:rPr>
+          <w:sz w:val="24"/>
+          <w:szCs w:val="24"/>
+        </w:rPr>
+        <w:t xml:space="preserve"> invitation will be delivered to the restaurant.</w:t>
       </w:r>
       <w:r>
         <w:rPr>
@@ -2946,7 +3284,23 @@
           <w:sz w:val="24"/>
           <w:szCs w:val="24"/>
         </w:rPr>
-        <w:t>When emp chooses 'My History' a new screen will appear, this screen will include a list of all of the last 10 previous purchases, if there are more than 10 purchases, a next, previous buttons should allow the user to see the whole list.</w:t>
+        <w:t xml:space="preserve">When </w:t>
+      </w:r>
+      <w:proofErr w:type="spellStart"/>
+      <w:r>
+        <w:rPr>
+          <w:sz w:val="24"/>
+          <w:szCs w:val="24"/>
+        </w:rPr>
+        <w:t>emp</w:t>
+      </w:r>
+      <w:proofErr w:type="spellEnd"/>
+      <w:r>
+        <w:rPr>
+          <w:sz w:val="24"/>
+          <w:szCs w:val="24"/>
+        </w:rPr>
+        <w:t xml:space="preserve"> chooses 'My History' a new screen will appear, this screen will include a list of all of the last 10 previous purchases, if there are more than 10 purchases, a next, previous buttons should allow the user to see the whole list.</w:t>
       </w:r>
     </w:p>
     <w:p>
@@ -2963,7 +3317,25 @@
           <w:sz w:val="24"/>
           <w:szCs w:val="24"/>
         </w:rPr>
-        <w:t>When emp chooses 'My coworkers' a new screen will appear, on this screen he can search for a coworker, by typing its name and see where this coworker goes and what he ordered.</w:t>
+        <w:t xml:space="preserve">When </w:t>
+      </w:r>
+      <w:proofErr w:type="spellStart"/>
+      <w:proofErr w:type="gramStart"/>
+      <w:r>
+        <w:rPr>
+          <w:sz w:val="24"/>
+          <w:szCs w:val="24"/>
+        </w:rPr>
+        <w:t>emp</w:t>
+      </w:r>
+      <w:proofErr w:type="spellEnd"/>
+      <w:proofErr w:type="gramEnd"/>
+      <w:r>
+        <w:rPr>
+          <w:sz w:val="24"/>
+          <w:szCs w:val="24"/>
+        </w:rPr>
+        <w:t xml:space="preserve"> chooses 'My coworkers' a new screen will appear, on this screen he can search for a coworker, by typing its name and see where this coworker goes and what he ordered.</w:t>
       </w:r>
     </w:p>
     <w:sectPr>

</xml_diff>

<commit_message>
updared client story. fixed umls. added pdf of the umls. added requirements doc
</commit_message>
<xml_diff>
--- a/food-center/docs/clients_story.docx
+++ b/food-center/docs/clients_story.docx
@@ -89,6 +89,13 @@
           <w:sz w:val="24"/>
           <w:szCs w:val="24"/>
         </w:rPr>
+        <w:t xml:space="preserve"> It simplifies the process of money handling for both the companies and the restaurants.</w:t>
+      </w:r>
+      <w:r>
+        <w:rPr>
+          <w:sz w:val="24"/>
+          <w:szCs w:val="24"/>
+        </w:rPr>
         <w:br/>
       </w:r>
     </w:p>
@@ -781,16 +788,7 @@
           <w:sz w:val="24"/>
           <w:szCs w:val="24"/>
         </w:rPr>
-        <w:t>add or remove other co</w:t>
-      </w:r>
-      <w:bookmarkStart w:id="0" w:name="_GoBack"/>
-      <w:bookmarkEnd w:id="0"/>
-      <w:r>
-        <w:rPr>
-          <w:sz w:val="24"/>
-          <w:szCs w:val="24"/>
-        </w:rPr>
-        <w:t>mpany</w:t>
+        <w:t>add or remove other company</w:t>
       </w:r>
       <w:r>
         <w:rPr>
@@ -843,6 +841,7 @@
           <w:sz w:val="24"/>
           <w:szCs w:val="24"/>
         </w:rPr>
+        <w:lastRenderedPageBreak/>
         <w:t>Company Employee (</w:t>
       </w:r>
       <w:proofErr w:type="spellStart"/>
@@ -919,15 +918,7 @@
           <w:sz w:val="24"/>
           <w:szCs w:val="24"/>
         </w:rPr>
-        <w:t xml:space="preserve">can search for location based approved restaurant, check the </w:t>
-      </w:r>
-      <w:r>
-        <w:rPr>
-          <w:sz w:val="24"/>
-          <w:szCs w:val="24"/>
-        </w:rPr>
-        <w:lastRenderedPageBreak/>
-        <w:t>restaurant's menu and order according to his budget, can see other employee's orders for today, ca</w:t>
+        <w:t>can search for location based approved restaurant, check the restaurant's menu and order according to his budget, can see other employee's orders for today, ca</w:t>
       </w:r>
       <w:r>
         <w:rPr>
@@ -1360,16 +1351,9 @@
           <w:sz w:val="24"/>
           <w:szCs w:val="24"/>
         </w:rPr>
+        <w:lastRenderedPageBreak/>
         <w:br/>
-        <w:t xml:space="preserve">When admin chooses 'manage companies' he should be provided with the option to </w:t>
-      </w:r>
-      <w:r>
-        <w:rPr>
-          <w:sz w:val="24"/>
-          <w:szCs w:val="24"/>
-        </w:rPr>
-        <w:lastRenderedPageBreak/>
-        <w:t>add a new company or to search for a company, the search should be by its name, or from a list.</w:t>
+        <w:t>When admin chooses 'manage companies' he should be provided with the option to add a new company or to search for a company, the search should be by its name, or from a list.</w:t>
       </w:r>
       <w:r>
         <w:rPr>
@@ -1701,188 +1685,6 @@
     </w:p>
     <w:p>
       <w:pPr>
-        <w:bidi w:val="0"/>
-        <w:rPr>
-          <w:sz w:val="24"/>
-          <w:szCs w:val="24"/>
-        </w:rPr>
-      </w:pPr>
-      <w:r>
-        <w:rPr>
-          <w:sz w:val="24"/>
-          <w:szCs w:val="24"/>
-        </w:rPr>
-        <w:t>When branch-admin chooses the option 'manage branch options' a new screen will appear and will provide branch-admin the following options: multiple select of the provided services from a list: take away – to go, take away – for here, delivery including the radius of delivery,</w:t>
-      </w:r>
-      <w:r>
-        <w:rPr>
-          <w:sz w:val="24"/>
-          <w:szCs w:val="24"/>
-        </w:rPr>
-        <w:br/>
-        <w:t>multiple select the type of this branch – milk, meat, kosher.</w:t>
-      </w:r>
-    </w:p>
-    <w:p>
-      <w:pPr>
-        <w:bidi w:val="0"/>
-        <w:rPr>
-          <w:sz w:val="24"/>
-          <w:szCs w:val="24"/>
-        </w:rPr>
-      </w:pPr>
-      <w:r>
-        <w:rPr>
-          <w:sz w:val="24"/>
-          <w:szCs w:val="24"/>
-        </w:rPr>
-        <w:t>When branch-admin chooses the options 'manage waiters' – he should be provided with the option to add or remove waiters.</w:t>
-      </w:r>
-    </w:p>
-    <w:p>
-      <w:pPr>
-        <w:bidi w:val="0"/>
-        <w:rPr>
-          <w:sz w:val="24"/>
-          <w:szCs w:val="24"/>
-        </w:rPr>
-      </w:pPr>
-      <w:r>
-        <w:rPr>
-          <w:sz w:val="24"/>
-          <w:szCs w:val="24"/>
-        </w:rPr>
-        <w:t>When branch-admin chooses the option 'manage menu' – he should be provided with the following categories: 1</w:t>
-      </w:r>
-      <w:r>
-        <w:rPr>
-          <w:sz w:val="24"/>
-          <w:szCs w:val="24"/>
-          <w:vertAlign w:val="superscript"/>
-        </w:rPr>
-        <w:t>st</w:t>
-      </w:r>
-      <w:r>
-        <w:rPr>
-          <w:sz w:val="24"/>
-          <w:szCs w:val="24"/>
-        </w:rPr>
-        <w:t xml:space="preserve"> course, main course and desert. Once he chooses one of them he may add/remove/change courses</w:t>
-      </w:r>
-      <w:r>
-        <w:rPr>
-          <w:sz w:val="24"/>
-          <w:szCs w:val="24"/>
-        </w:rPr>
-        <w:t>, its description and its price.</w:t>
-      </w:r>
-      <w:r>
-        <w:rPr>
-          <w:sz w:val="24"/>
-          <w:szCs w:val="24"/>
-        </w:rPr>
-        <w:br/>
-      </w:r>
-      <w:r>
-        <w:rPr>
-          <w:sz w:val="24"/>
-          <w:szCs w:val="24"/>
-        </w:rPr>
-        <w:t>H</w:t>
-      </w:r>
-      <w:r>
-        <w:rPr>
-          <w:sz w:val="24"/>
-          <w:szCs w:val="24"/>
-        </w:rPr>
-        <w:t>e may also reset the menu to the network updated menu.</w:t>
-      </w:r>
-    </w:p>
-    <w:p>
-      <w:pPr>
-        <w:bidi w:val="0"/>
-        <w:rPr>
-          <w:sz w:val="24"/>
-          <w:szCs w:val="24"/>
-        </w:rPr>
-      </w:pPr>
-      <w:r>
-        <w:rPr>
-          <w:sz w:val="24"/>
-          <w:szCs w:val="24"/>
-        </w:rPr>
-        <w:lastRenderedPageBreak/>
-        <w:t>When branch-admin chooses the option 'manage chefs' – he should be provided with the branch-chef main screen.</w:t>
-      </w:r>
-    </w:p>
-    <w:p>
-      <w:pPr>
-        <w:bidi w:val="0"/>
-        <w:rPr>
-          <w:sz w:val="24"/>
-          <w:szCs w:val="24"/>
-        </w:rPr>
-      </w:pPr>
-      <w:r>
-        <w:rPr>
-          <w:b/>
-          <w:bCs/>
-          <w:sz w:val="24"/>
-          <w:szCs w:val="24"/>
-        </w:rPr>
-        <w:t>Branch</w:t>
-      </w:r>
-      <w:r>
-        <w:rPr>
-          <w:b/>
-          <w:bCs/>
-          <w:sz w:val="24"/>
-          <w:szCs w:val="24"/>
-        </w:rPr>
-        <w:t>-</w:t>
-      </w:r>
-      <w:r>
-        <w:rPr>
-          <w:b/>
-          <w:bCs/>
-          <w:sz w:val="24"/>
-          <w:szCs w:val="24"/>
-        </w:rPr>
-        <w:t>chef</w:t>
-      </w:r>
-      <w:r>
-        <w:rPr>
-          <w:b/>
-          <w:bCs/>
-          <w:sz w:val="24"/>
-          <w:szCs w:val="24"/>
-        </w:rPr>
-        <w:t xml:space="preserve"> main screen</w:t>
-      </w:r>
-      <w:r>
-        <w:rPr>
-          <w:sz w:val="24"/>
-          <w:szCs w:val="24"/>
-        </w:rPr>
-        <w:t xml:space="preserve"> – will include at least these </w:t>
-      </w:r>
-      <w:r>
-        <w:rPr>
-          <w:sz w:val="24"/>
-          <w:szCs w:val="24"/>
-        </w:rPr>
-        <w:t>options</w:t>
-      </w:r>
-      <w:r>
-        <w:rPr>
-          <w:sz w:val="24"/>
-          <w:szCs w:val="24"/>
-        </w:rPr>
-        <w:t>:</w:t>
-      </w:r>
-    </w:p>
-    <w:p>
-      <w:pPr>
         <w:pStyle w:val="ListParagraph"/>
         <w:numPr>
           <w:ilvl w:val="0"/>
@@ -1899,21 +1701,240 @@
           <w:sz w:val="24"/>
           <w:szCs w:val="24"/>
         </w:rPr>
-        <w:t xml:space="preserve">Check </w:t>
-      </w:r>
-      <w:r>
-        <w:rPr>
-          <w:sz w:val="24"/>
-          <w:szCs w:val="24"/>
-        </w:rPr>
-        <w:t xml:space="preserve">all </w:t>
-      </w:r>
-      <w:r>
-        <w:rPr>
-          <w:sz w:val="24"/>
-          <w:szCs w:val="24"/>
-        </w:rPr>
-        <w:t>orders</w:t>
+        <w:t>Check handled orders</w:t>
+      </w:r>
+    </w:p>
+    <w:p>
+      <w:pPr>
+        <w:bidi w:val="0"/>
+        <w:rPr>
+          <w:sz w:val="24"/>
+          <w:szCs w:val="24"/>
+        </w:rPr>
+      </w:pPr>
+      <w:r>
+        <w:rPr>
+          <w:sz w:val="24"/>
+          <w:szCs w:val="24"/>
+        </w:rPr>
+        <w:t>When branch-admin chooses the option 'manage branch options' a new screen will appear and will provide branch-admin the following options: multiple select of the provided services from a list: take away – to go, take away – for here, delivery including the radius of delivery,</w:t>
+      </w:r>
+      <w:r>
+        <w:rPr>
+          <w:sz w:val="24"/>
+          <w:szCs w:val="24"/>
+        </w:rPr>
+        <w:br/>
+        <w:t>multiple select the type of this branch – milk, meat, kosher.</w:t>
+      </w:r>
+    </w:p>
+    <w:p>
+      <w:pPr>
+        <w:bidi w:val="0"/>
+        <w:rPr>
+          <w:sz w:val="24"/>
+          <w:szCs w:val="24"/>
+        </w:rPr>
+      </w:pPr>
+      <w:r>
+        <w:rPr>
+          <w:sz w:val="24"/>
+          <w:szCs w:val="24"/>
+        </w:rPr>
+        <w:t>When branch-admin chooses the options 'manage waiters' – he should be provided with the option to add or remove waiters.</w:t>
+      </w:r>
+    </w:p>
+    <w:p>
+      <w:pPr>
+        <w:bidi w:val="0"/>
+        <w:rPr>
+          <w:sz w:val="24"/>
+          <w:szCs w:val="24"/>
+        </w:rPr>
+      </w:pPr>
+      <w:r>
+        <w:rPr>
+          <w:sz w:val="24"/>
+          <w:szCs w:val="24"/>
+        </w:rPr>
+        <w:t>When branch-admin chooses the option 'manage menu' – he should be provided with the following categories: 1</w:t>
+      </w:r>
+      <w:r>
+        <w:rPr>
+          <w:sz w:val="24"/>
+          <w:szCs w:val="24"/>
+          <w:vertAlign w:val="superscript"/>
+        </w:rPr>
+        <w:t>st</w:t>
+      </w:r>
+      <w:r>
+        <w:rPr>
+          <w:sz w:val="24"/>
+          <w:szCs w:val="24"/>
+        </w:rPr>
+        <w:t xml:space="preserve"> course, main course and desert. Once he chooses </w:t>
+      </w:r>
+      <w:r>
+        <w:rPr>
+          <w:sz w:val="24"/>
+          <w:szCs w:val="24"/>
+        </w:rPr>
+        <w:lastRenderedPageBreak/>
+        <w:t>one of them he may add/remove/change courses</w:t>
+      </w:r>
+      <w:r>
+        <w:rPr>
+          <w:sz w:val="24"/>
+          <w:szCs w:val="24"/>
+        </w:rPr>
+        <w:t>, its description and its price.</w:t>
+      </w:r>
+      <w:r>
+        <w:rPr>
+          <w:sz w:val="24"/>
+          <w:szCs w:val="24"/>
+        </w:rPr>
+        <w:br/>
+      </w:r>
+      <w:r>
+        <w:rPr>
+          <w:sz w:val="24"/>
+          <w:szCs w:val="24"/>
+        </w:rPr>
+        <w:t>H</w:t>
+      </w:r>
+      <w:r>
+        <w:rPr>
+          <w:sz w:val="24"/>
+          <w:szCs w:val="24"/>
+        </w:rPr>
+        <w:t>e may also reset the menu to the network updated menu.</w:t>
+      </w:r>
+    </w:p>
+    <w:p>
+      <w:pPr>
+        <w:bidi w:val="0"/>
+        <w:rPr>
+          <w:sz w:val="24"/>
+          <w:szCs w:val="24"/>
+        </w:rPr>
+      </w:pPr>
+      <w:r>
+        <w:rPr>
+          <w:sz w:val="24"/>
+          <w:szCs w:val="24"/>
+        </w:rPr>
+        <w:t>When branch-admin chooses the option 'manage chefs' – he should be provided with the branch-chef main screen.</w:t>
+      </w:r>
+    </w:p>
+    <w:p>
+      <w:pPr>
+        <w:bidi w:val="0"/>
+        <w:rPr>
+          <w:sz w:val="24"/>
+          <w:szCs w:val="24"/>
+        </w:rPr>
+      </w:pPr>
+      <w:r>
+        <w:rPr>
+          <w:sz w:val="24"/>
+          <w:szCs w:val="24"/>
+        </w:rPr>
+        <w:t>When branch-admin chooses the option '</w:t>
+      </w:r>
+      <w:r>
+        <w:rPr>
+          <w:sz w:val="24"/>
+          <w:szCs w:val="24"/>
+        </w:rPr>
+        <w:t>check handled orders</w:t>
+      </w:r>
+      <w:r>
+        <w:rPr>
+          <w:sz w:val="24"/>
+          <w:szCs w:val="24"/>
+        </w:rPr>
+        <w:t xml:space="preserve">' – he should be provided </w:t>
+      </w:r>
+      <w:r>
+        <w:rPr>
+          <w:sz w:val="24"/>
+          <w:szCs w:val="24"/>
+        </w:rPr>
+        <w:t>the list of all the companies which make orders on these dates, for each company he will see the courses ordered for each day and the total amount of money he nee</w:t>
+      </w:r>
+      <w:r>
+        <w:rPr>
+          <w:sz w:val="24"/>
+          <w:szCs w:val="24"/>
+        </w:rPr>
+        <w:t>ds to collect, then he can print this list.</w:t>
+      </w:r>
+    </w:p>
+    <w:p>
+      <w:pPr>
+        <w:bidi w:val="0"/>
+        <w:rPr>
+          <w:sz w:val="24"/>
+          <w:szCs w:val="24"/>
+        </w:rPr>
+      </w:pPr>
+      <w:r>
+        <w:rPr>
+          <w:b/>
+          <w:bCs/>
+          <w:sz w:val="24"/>
+          <w:szCs w:val="24"/>
+        </w:rPr>
+        <w:t>Branch</w:t>
+      </w:r>
+      <w:r>
+        <w:rPr>
+          <w:b/>
+          <w:bCs/>
+          <w:sz w:val="24"/>
+          <w:szCs w:val="24"/>
+        </w:rPr>
+        <w:t>-</w:t>
+      </w:r>
+      <w:r>
+        <w:rPr>
+          <w:b/>
+          <w:bCs/>
+          <w:sz w:val="24"/>
+          <w:szCs w:val="24"/>
+        </w:rPr>
+        <w:t>chef</w:t>
+      </w:r>
+      <w:r>
+        <w:rPr>
+          <w:b/>
+          <w:bCs/>
+          <w:sz w:val="24"/>
+          <w:szCs w:val="24"/>
+        </w:rPr>
+        <w:t xml:space="preserve"> main screen</w:t>
+      </w:r>
+      <w:r>
+        <w:rPr>
+          <w:sz w:val="24"/>
+          <w:szCs w:val="24"/>
+        </w:rPr>
+        <w:t xml:space="preserve"> – will include at least these </w:t>
+      </w:r>
+      <w:r>
+        <w:rPr>
+          <w:sz w:val="24"/>
+          <w:szCs w:val="24"/>
+        </w:rPr>
+        <w:t>options</w:t>
+      </w:r>
+      <w:r>
+        <w:rPr>
+          <w:sz w:val="24"/>
+          <w:szCs w:val="24"/>
+        </w:rPr>
+        <w:t>:</w:t>
       </w:r>
     </w:p>
     <w:p>
@@ -1934,301 +1955,21 @@
           <w:sz w:val="24"/>
           <w:szCs w:val="24"/>
         </w:rPr>
-        <w:t>Check un-handled orders</w:t>
-      </w:r>
-    </w:p>
-    <w:p>
-      <w:pPr>
-        <w:bidi w:val="0"/>
-        <w:rPr>
-          <w:sz w:val="24"/>
-          <w:szCs w:val="24"/>
-        </w:rPr>
-      </w:pPr>
-      <w:r>
-        <w:rPr>
-          <w:sz w:val="24"/>
-          <w:szCs w:val="24"/>
-        </w:rPr>
-        <w:t>When branch-</w:t>
-      </w:r>
-      <w:proofErr w:type="spellStart"/>
-      <w:r>
-        <w:rPr>
-          <w:sz w:val="24"/>
-          <w:szCs w:val="24"/>
-        </w:rPr>
-        <w:t>cheff</w:t>
-      </w:r>
-      <w:proofErr w:type="spellEnd"/>
-      <w:r>
-        <w:rPr>
-          <w:sz w:val="24"/>
-          <w:szCs w:val="24"/>
-        </w:rPr>
-        <w:t xml:space="preserve"> chooses the option 'check for orders' – he shall be provided with the list of all the orders so far, including the opt</w:t>
-      </w:r>
-      <w:r>
-        <w:rPr>
-          <w:sz w:val="24"/>
-          <w:szCs w:val="24"/>
-        </w:rPr>
-        <w:t xml:space="preserve">ion to mark an order as already </w:t>
-      </w:r>
-      <w:r>
-        <w:rPr>
-          <w:sz w:val="24"/>
-          <w:szCs w:val="24"/>
-        </w:rPr>
-        <w:t>handled</w:t>
-      </w:r>
-      <w:r>
-        <w:rPr>
-          <w:sz w:val="24"/>
-          <w:szCs w:val="24"/>
-        </w:rPr>
-        <w:t>.</w:t>
-      </w:r>
-      <w:r>
-        <w:rPr>
-          <w:sz w:val="24"/>
-          <w:szCs w:val="24"/>
-        </w:rPr>
-        <w:t xml:space="preserve"> When there is a new order, </w:t>
-      </w:r>
-      <w:r>
-        <w:rPr>
-          <w:sz w:val="24"/>
-          <w:szCs w:val="24"/>
-        </w:rPr>
-        <w:t>the screen will be updated with the new order. H</w:t>
-      </w:r>
-      <w:r>
-        <w:rPr>
-          <w:sz w:val="24"/>
-          <w:szCs w:val="24"/>
-        </w:rPr>
-        <w:t xml:space="preserve">e </w:t>
-      </w:r>
-      <w:r>
-        <w:rPr>
-          <w:sz w:val="24"/>
-          <w:szCs w:val="24"/>
-        </w:rPr>
-        <w:t>can mark</w:t>
-      </w:r>
-      <w:r>
-        <w:rPr>
-          <w:sz w:val="24"/>
-          <w:szCs w:val="24"/>
-        </w:rPr>
-        <w:t xml:space="preserve"> an order as handled (it means </w:t>
-      </w:r>
-      <w:r>
-        <w:rPr>
-          <w:sz w:val="24"/>
-          <w:szCs w:val="24"/>
-        </w:rPr>
-        <w:t>it was served to the waiters/ host</w:t>
-      </w:r>
-      <w:r>
-        <w:rPr>
-          <w:sz w:val="24"/>
-          <w:szCs w:val="24"/>
-        </w:rPr>
-        <w:t>)</w:t>
-      </w:r>
-      <w:r>
-        <w:rPr>
-          <w:sz w:val="24"/>
-          <w:szCs w:val="24"/>
-        </w:rPr>
-        <w:t>.</w:t>
-      </w:r>
-    </w:p>
-    <w:p>
-      <w:pPr>
-        <w:bidi w:val="0"/>
-        <w:rPr>
-          <w:sz w:val="24"/>
-          <w:szCs w:val="24"/>
-        </w:rPr>
-      </w:pPr>
-      <w:r>
-        <w:rPr>
-          <w:sz w:val="24"/>
-          <w:szCs w:val="24"/>
-        </w:rPr>
-        <w:t>When branch-</w:t>
-      </w:r>
-      <w:proofErr w:type="spellStart"/>
-      <w:r>
-        <w:rPr>
-          <w:sz w:val="24"/>
-          <w:szCs w:val="24"/>
-        </w:rPr>
-        <w:t>cheff</w:t>
-      </w:r>
-      <w:proofErr w:type="spellEnd"/>
-      <w:r>
-        <w:rPr>
-          <w:sz w:val="24"/>
-          <w:szCs w:val="24"/>
-        </w:rPr>
-        <w:t xml:space="preserve"> chooses the option 'check </w:t>
-      </w:r>
-      <w:r>
-        <w:rPr>
-          <w:sz w:val="24"/>
-          <w:szCs w:val="24"/>
-        </w:rPr>
-        <w:t>un-handled</w:t>
-      </w:r>
-      <w:r>
-        <w:rPr>
-          <w:sz w:val="24"/>
-          <w:szCs w:val="24"/>
-        </w:rPr>
-        <w:t xml:space="preserve"> orders' – he shall be provided with the list of all the </w:t>
-      </w:r>
-      <w:r>
-        <w:rPr>
-          <w:sz w:val="24"/>
-          <w:szCs w:val="24"/>
-        </w:rPr>
-        <w:t>un-handled orders</w:t>
-      </w:r>
-      <w:r>
-        <w:rPr>
-          <w:sz w:val="24"/>
-          <w:szCs w:val="24"/>
-        </w:rPr>
-        <w:t>, including the opt</w:t>
-      </w:r>
-      <w:r>
-        <w:rPr>
-          <w:sz w:val="24"/>
-          <w:szCs w:val="24"/>
-        </w:rPr>
-        <w:t xml:space="preserve">ion to mark an order as already </w:t>
-      </w:r>
-      <w:r>
-        <w:rPr>
-          <w:sz w:val="24"/>
-          <w:szCs w:val="24"/>
-        </w:rPr>
-        <w:t>handled</w:t>
-      </w:r>
-      <w:r>
-        <w:rPr>
-          <w:sz w:val="24"/>
-          <w:szCs w:val="24"/>
-        </w:rPr>
-        <w:t>.</w:t>
-      </w:r>
-      <w:r>
-        <w:rPr>
-          <w:sz w:val="24"/>
-          <w:szCs w:val="24"/>
-        </w:rPr>
-        <w:t xml:space="preserve"> When there is a new order, </w:t>
-      </w:r>
-      <w:r>
-        <w:rPr>
-          <w:sz w:val="24"/>
-          <w:szCs w:val="24"/>
-        </w:rPr>
-        <w:t>the screen will be updated with the new order.  H</w:t>
-      </w:r>
-      <w:r>
-        <w:rPr>
-          <w:sz w:val="24"/>
-          <w:szCs w:val="24"/>
-        </w:rPr>
-        <w:t xml:space="preserve">e </w:t>
-      </w:r>
-      <w:r>
-        <w:rPr>
-          <w:sz w:val="24"/>
-          <w:szCs w:val="24"/>
-        </w:rPr>
-        <w:t>can mark</w:t>
-      </w:r>
-      <w:r>
-        <w:rPr>
-          <w:sz w:val="24"/>
-          <w:szCs w:val="24"/>
-        </w:rPr>
-        <w:t xml:space="preserve"> an order as handled (it means </w:t>
-      </w:r>
-      <w:r>
-        <w:rPr>
-          <w:sz w:val="24"/>
-          <w:szCs w:val="24"/>
-        </w:rPr>
-        <w:t>it was served to the waiters/ host</w:t>
-      </w:r>
-      <w:r>
-        <w:rPr>
-          <w:sz w:val="24"/>
-          <w:szCs w:val="24"/>
-        </w:rPr>
-        <w:t>)</w:t>
-      </w:r>
-      <w:r>
-        <w:rPr>
-          <w:sz w:val="24"/>
-          <w:szCs w:val="24"/>
-        </w:rPr>
-        <w:t>.</w:t>
-      </w:r>
-    </w:p>
-    <w:p>
-      <w:pPr>
-        <w:bidi w:val="0"/>
-        <w:rPr>
-          <w:sz w:val="24"/>
-          <w:szCs w:val="24"/>
-        </w:rPr>
-      </w:pPr>
-    </w:p>
-    <w:p>
-      <w:pPr>
-        <w:bidi w:val="0"/>
-        <w:rPr>
-          <w:sz w:val="24"/>
-          <w:szCs w:val="24"/>
-        </w:rPr>
-      </w:pPr>
-      <w:r>
-        <w:rPr>
-          <w:b/>
-          <w:bCs/>
-          <w:sz w:val="24"/>
-          <w:szCs w:val="24"/>
-        </w:rPr>
-        <w:t>Company-admin main screen</w:t>
-      </w:r>
-      <w:r>
-        <w:rPr>
-          <w:sz w:val="24"/>
-          <w:szCs w:val="24"/>
-        </w:rPr>
-        <w:t xml:space="preserve"> – will include at least these </w:t>
-      </w:r>
-      <w:r>
-        <w:rPr>
-          <w:sz w:val="24"/>
-          <w:szCs w:val="24"/>
-        </w:rPr>
-        <w:t>options</w:t>
-      </w:r>
-      <w:r>
-        <w:rPr>
-          <w:sz w:val="24"/>
-          <w:szCs w:val="24"/>
-        </w:rPr>
-        <w:t>:</w:t>
+        <w:t xml:space="preserve">Check </w:t>
+      </w:r>
+      <w:r>
+        <w:rPr>
+          <w:sz w:val="24"/>
+          <w:szCs w:val="24"/>
+        </w:rPr>
+        <w:t xml:space="preserve">all </w:t>
+      </w:r>
+      <w:r>
+        <w:rPr>
+          <w:sz w:val="24"/>
+          <w:szCs w:val="24"/>
+        </w:rPr>
+        <w:t>orders</w:t>
       </w:r>
     </w:p>
     <w:p>
@@ -2249,7 +1990,301 @@
           <w:sz w:val="24"/>
           <w:szCs w:val="24"/>
         </w:rPr>
-        <w:t>Change company name</w:t>
+        <w:t>Check un-handled orders</w:t>
+      </w:r>
+    </w:p>
+    <w:p>
+      <w:pPr>
+        <w:bidi w:val="0"/>
+        <w:rPr>
+          <w:sz w:val="24"/>
+          <w:szCs w:val="24"/>
+        </w:rPr>
+      </w:pPr>
+      <w:r>
+        <w:rPr>
+          <w:sz w:val="24"/>
+          <w:szCs w:val="24"/>
+        </w:rPr>
+        <w:t>When branch-</w:t>
+      </w:r>
+      <w:proofErr w:type="spellStart"/>
+      <w:r>
+        <w:rPr>
+          <w:sz w:val="24"/>
+          <w:szCs w:val="24"/>
+        </w:rPr>
+        <w:t>cheff</w:t>
+      </w:r>
+      <w:proofErr w:type="spellEnd"/>
+      <w:r>
+        <w:rPr>
+          <w:sz w:val="24"/>
+          <w:szCs w:val="24"/>
+        </w:rPr>
+        <w:t xml:space="preserve"> chooses the option 'check for orders' – he shall be provided with the list of all the orders so far, including the opt</w:t>
+      </w:r>
+      <w:r>
+        <w:rPr>
+          <w:sz w:val="24"/>
+          <w:szCs w:val="24"/>
+        </w:rPr>
+        <w:t xml:space="preserve">ion to mark an order as already </w:t>
+      </w:r>
+      <w:r>
+        <w:rPr>
+          <w:sz w:val="24"/>
+          <w:szCs w:val="24"/>
+        </w:rPr>
+        <w:t>handled</w:t>
+      </w:r>
+      <w:r>
+        <w:rPr>
+          <w:sz w:val="24"/>
+          <w:szCs w:val="24"/>
+        </w:rPr>
+        <w:t>.</w:t>
+      </w:r>
+      <w:r>
+        <w:rPr>
+          <w:sz w:val="24"/>
+          <w:szCs w:val="24"/>
+        </w:rPr>
+        <w:t xml:space="preserve"> When there is a new order, </w:t>
+      </w:r>
+      <w:r>
+        <w:rPr>
+          <w:sz w:val="24"/>
+          <w:szCs w:val="24"/>
+        </w:rPr>
+        <w:t>the screen will be updated with the new order. H</w:t>
+      </w:r>
+      <w:r>
+        <w:rPr>
+          <w:sz w:val="24"/>
+          <w:szCs w:val="24"/>
+        </w:rPr>
+        <w:t xml:space="preserve">e </w:t>
+      </w:r>
+      <w:r>
+        <w:rPr>
+          <w:sz w:val="24"/>
+          <w:szCs w:val="24"/>
+        </w:rPr>
+        <w:t>can mark</w:t>
+      </w:r>
+      <w:r>
+        <w:rPr>
+          <w:sz w:val="24"/>
+          <w:szCs w:val="24"/>
+        </w:rPr>
+        <w:t xml:space="preserve"> an order as handled (it means </w:t>
+      </w:r>
+      <w:r>
+        <w:rPr>
+          <w:sz w:val="24"/>
+          <w:szCs w:val="24"/>
+        </w:rPr>
+        <w:t>it was served to the waiters/ host</w:t>
+      </w:r>
+      <w:r>
+        <w:rPr>
+          <w:sz w:val="24"/>
+          <w:szCs w:val="24"/>
+        </w:rPr>
+        <w:t>)</w:t>
+      </w:r>
+      <w:r>
+        <w:rPr>
+          <w:sz w:val="24"/>
+          <w:szCs w:val="24"/>
+        </w:rPr>
+        <w:t>.</w:t>
+      </w:r>
+    </w:p>
+    <w:p>
+      <w:pPr>
+        <w:bidi w:val="0"/>
+        <w:rPr>
+          <w:sz w:val="24"/>
+          <w:szCs w:val="24"/>
+        </w:rPr>
+      </w:pPr>
+      <w:r>
+        <w:rPr>
+          <w:sz w:val="24"/>
+          <w:szCs w:val="24"/>
+        </w:rPr>
+        <w:t>When branch-</w:t>
+      </w:r>
+      <w:proofErr w:type="spellStart"/>
+      <w:r>
+        <w:rPr>
+          <w:sz w:val="24"/>
+          <w:szCs w:val="24"/>
+        </w:rPr>
+        <w:t>cheff</w:t>
+      </w:r>
+      <w:proofErr w:type="spellEnd"/>
+      <w:r>
+        <w:rPr>
+          <w:sz w:val="24"/>
+          <w:szCs w:val="24"/>
+        </w:rPr>
+        <w:t xml:space="preserve"> chooses the option 'check </w:t>
+      </w:r>
+      <w:r>
+        <w:rPr>
+          <w:sz w:val="24"/>
+          <w:szCs w:val="24"/>
+        </w:rPr>
+        <w:t>un-handled</w:t>
+      </w:r>
+      <w:r>
+        <w:rPr>
+          <w:sz w:val="24"/>
+          <w:szCs w:val="24"/>
+        </w:rPr>
+        <w:t xml:space="preserve"> orders' – he shall be provided with the list of all the </w:t>
+      </w:r>
+      <w:r>
+        <w:rPr>
+          <w:sz w:val="24"/>
+          <w:szCs w:val="24"/>
+        </w:rPr>
+        <w:t>un-handled orders</w:t>
+      </w:r>
+      <w:r>
+        <w:rPr>
+          <w:sz w:val="24"/>
+          <w:szCs w:val="24"/>
+        </w:rPr>
+        <w:t>, including the opt</w:t>
+      </w:r>
+      <w:r>
+        <w:rPr>
+          <w:sz w:val="24"/>
+          <w:szCs w:val="24"/>
+        </w:rPr>
+        <w:t xml:space="preserve">ion to mark an order as already </w:t>
+      </w:r>
+      <w:r>
+        <w:rPr>
+          <w:sz w:val="24"/>
+          <w:szCs w:val="24"/>
+        </w:rPr>
+        <w:t>handled</w:t>
+      </w:r>
+      <w:r>
+        <w:rPr>
+          <w:sz w:val="24"/>
+          <w:szCs w:val="24"/>
+        </w:rPr>
+        <w:t>.</w:t>
+      </w:r>
+      <w:r>
+        <w:rPr>
+          <w:sz w:val="24"/>
+          <w:szCs w:val="24"/>
+        </w:rPr>
+        <w:t xml:space="preserve"> When there is a new order, </w:t>
+      </w:r>
+      <w:r>
+        <w:rPr>
+          <w:sz w:val="24"/>
+          <w:szCs w:val="24"/>
+        </w:rPr>
+        <w:t>the screen will be updated with the new order.  H</w:t>
+      </w:r>
+      <w:r>
+        <w:rPr>
+          <w:sz w:val="24"/>
+          <w:szCs w:val="24"/>
+        </w:rPr>
+        <w:t xml:space="preserve">e </w:t>
+      </w:r>
+      <w:r>
+        <w:rPr>
+          <w:sz w:val="24"/>
+          <w:szCs w:val="24"/>
+        </w:rPr>
+        <w:t>can mark</w:t>
+      </w:r>
+      <w:r>
+        <w:rPr>
+          <w:sz w:val="24"/>
+          <w:szCs w:val="24"/>
+        </w:rPr>
+        <w:t xml:space="preserve"> an order as handled (it means </w:t>
+      </w:r>
+      <w:r>
+        <w:rPr>
+          <w:sz w:val="24"/>
+          <w:szCs w:val="24"/>
+        </w:rPr>
+        <w:t>it was served to the waiters/ host</w:t>
+      </w:r>
+      <w:r>
+        <w:rPr>
+          <w:sz w:val="24"/>
+          <w:szCs w:val="24"/>
+        </w:rPr>
+        <w:t>)</w:t>
+      </w:r>
+      <w:r>
+        <w:rPr>
+          <w:sz w:val="24"/>
+          <w:szCs w:val="24"/>
+        </w:rPr>
+        <w:t>.</w:t>
+      </w:r>
+    </w:p>
+    <w:p>
+      <w:pPr>
+        <w:bidi w:val="0"/>
+        <w:rPr>
+          <w:sz w:val="24"/>
+          <w:szCs w:val="24"/>
+        </w:rPr>
+      </w:pPr>
+    </w:p>
+    <w:p>
+      <w:pPr>
+        <w:bidi w:val="0"/>
+        <w:rPr>
+          <w:sz w:val="24"/>
+          <w:szCs w:val="24"/>
+        </w:rPr>
+      </w:pPr>
+      <w:r>
+        <w:rPr>
+          <w:b/>
+          <w:bCs/>
+          <w:sz w:val="24"/>
+          <w:szCs w:val="24"/>
+        </w:rPr>
+        <w:t>Company-admin main screen</w:t>
+      </w:r>
+      <w:r>
+        <w:rPr>
+          <w:sz w:val="24"/>
+          <w:szCs w:val="24"/>
+        </w:rPr>
+        <w:t xml:space="preserve"> – will include at least these </w:t>
+      </w:r>
+      <w:r>
+        <w:rPr>
+          <w:sz w:val="24"/>
+          <w:szCs w:val="24"/>
+        </w:rPr>
+        <w:t>options</w:t>
+      </w:r>
+      <w:r>
+        <w:rPr>
+          <w:sz w:val="24"/>
+          <w:szCs w:val="24"/>
+        </w:rPr>
+        <w:t>:</w:t>
       </w:r>
     </w:p>
     <w:p>
@@ -2270,87 +2305,7 @@
           <w:sz w:val="24"/>
           <w:szCs w:val="24"/>
         </w:rPr>
-        <w:t>Manage company branches</w:t>
-      </w:r>
-    </w:p>
-    <w:p>
-      <w:pPr>
-        <w:bidi w:val="0"/>
-        <w:rPr>
-          <w:sz w:val="24"/>
-          <w:szCs w:val="24"/>
-        </w:rPr>
-      </w:pPr>
-      <w:r>
-        <w:rPr>
-          <w:sz w:val="24"/>
-          <w:szCs w:val="24"/>
-        </w:rPr>
-        <w:t>When company-admin chooses 'change company name' he should be provided with the options to change the company name.</w:t>
-      </w:r>
-    </w:p>
-    <w:p>
-      <w:pPr>
-        <w:bidi w:val="0"/>
-        <w:rPr>
-          <w:sz w:val="24"/>
-          <w:szCs w:val="24"/>
-        </w:rPr>
-      </w:pPr>
-      <w:r>
-        <w:rPr>
-          <w:sz w:val="24"/>
-          <w:szCs w:val="24"/>
-        </w:rPr>
-        <w:t>When company-admin chooses the option 'manage company branches' he shall be provided with the option to search for all the branches of his company, he can delete some of them, add new branches based on its locations, and enter each of the branches company-branch-admin main screen.</w:t>
-      </w:r>
-    </w:p>
-    <w:p>
-      <w:pPr>
-        <w:bidi w:val="0"/>
-        <w:rPr>
-          <w:sz w:val="24"/>
-          <w:szCs w:val="24"/>
-        </w:rPr>
-      </w:pPr>
-    </w:p>
-    <w:p>
-      <w:pPr>
-        <w:bidi w:val="0"/>
-        <w:rPr>
-          <w:sz w:val="24"/>
-          <w:szCs w:val="24"/>
-        </w:rPr>
-      </w:pPr>
-      <w:r>
-        <w:rPr>
-          <w:b/>
-          <w:bCs/>
-          <w:sz w:val="24"/>
-          <w:szCs w:val="24"/>
-        </w:rPr>
-        <w:t>Company-branch-admin main screen</w:t>
-      </w:r>
-      <w:r>
-        <w:rPr>
-          <w:sz w:val="24"/>
-          <w:szCs w:val="24"/>
-        </w:rPr>
-        <w:t xml:space="preserve"> – will include at least these </w:t>
-      </w:r>
-      <w:r>
-        <w:rPr>
-          <w:sz w:val="24"/>
-          <w:szCs w:val="24"/>
-        </w:rPr>
-        <w:t>options</w:t>
-      </w:r>
-      <w:r>
-        <w:rPr>
-          <w:sz w:val="24"/>
-          <w:szCs w:val="24"/>
-        </w:rPr>
-        <w:t>:</w:t>
+        <w:t>Change company name</w:t>
       </w:r>
     </w:p>
     <w:p>
@@ -2371,7 +2326,87 @@
           <w:sz w:val="24"/>
           <w:szCs w:val="24"/>
         </w:rPr>
-        <w:t>Manage employees</w:t>
+        <w:t>Manage company branches</w:t>
+      </w:r>
+    </w:p>
+    <w:p>
+      <w:pPr>
+        <w:bidi w:val="0"/>
+        <w:rPr>
+          <w:sz w:val="24"/>
+          <w:szCs w:val="24"/>
+        </w:rPr>
+      </w:pPr>
+      <w:r>
+        <w:rPr>
+          <w:sz w:val="24"/>
+          <w:szCs w:val="24"/>
+        </w:rPr>
+        <w:t>When company-admin chooses 'change company name' he should be provided with the options to change the company name.</w:t>
+      </w:r>
+    </w:p>
+    <w:p>
+      <w:pPr>
+        <w:bidi w:val="0"/>
+        <w:rPr>
+          <w:sz w:val="24"/>
+          <w:szCs w:val="24"/>
+        </w:rPr>
+      </w:pPr>
+      <w:r>
+        <w:rPr>
+          <w:sz w:val="24"/>
+          <w:szCs w:val="24"/>
+        </w:rPr>
+        <w:t>When company-admin chooses the option 'manage company branches' he shall be provided with the option to search for all the branches of his company, he can delete some of them, add new branches based on its locations, and enter each of the branches company-branch-admin main screen.</w:t>
+      </w:r>
+    </w:p>
+    <w:p>
+      <w:pPr>
+        <w:bidi w:val="0"/>
+        <w:rPr>
+          <w:sz w:val="24"/>
+          <w:szCs w:val="24"/>
+        </w:rPr>
+      </w:pPr>
+    </w:p>
+    <w:p>
+      <w:pPr>
+        <w:bidi w:val="0"/>
+        <w:rPr>
+          <w:sz w:val="24"/>
+          <w:szCs w:val="24"/>
+        </w:rPr>
+      </w:pPr>
+      <w:r>
+        <w:rPr>
+          <w:b/>
+          <w:bCs/>
+          <w:sz w:val="24"/>
+          <w:szCs w:val="24"/>
+        </w:rPr>
+        <w:t>Company-branch-admin main screen</w:t>
+      </w:r>
+      <w:r>
+        <w:rPr>
+          <w:sz w:val="24"/>
+          <w:szCs w:val="24"/>
+        </w:rPr>
+        <w:t xml:space="preserve"> – will include at least these </w:t>
+      </w:r>
+      <w:r>
+        <w:rPr>
+          <w:sz w:val="24"/>
+          <w:szCs w:val="24"/>
+        </w:rPr>
+        <w:t>options</w:t>
+      </w:r>
+      <w:r>
+        <w:rPr>
+          <w:sz w:val="24"/>
+          <w:szCs w:val="24"/>
+        </w:rPr>
+        <w:t>:</w:t>
       </w:r>
     </w:p>
     <w:p>
@@ -2392,7 +2427,7 @@
           <w:sz w:val="24"/>
           <w:szCs w:val="24"/>
         </w:rPr>
-        <w:t>Manage service types</w:t>
+        <w:t>Manage employees</w:t>
       </w:r>
     </w:p>
     <w:p>
@@ -2413,298 +2448,8 @@
           <w:sz w:val="24"/>
           <w:szCs w:val="24"/>
         </w:rPr>
-        <w:t>Manage base budget</w:t>
-      </w:r>
-    </w:p>
-    <w:p>
-      <w:pPr>
-        <w:bidi w:val="0"/>
-        <w:rPr>
-          <w:sz w:val="24"/>
-          <w:szCs w:val="24"/>
-        </w:rPr>
-      </w:pPr>
-      <w:r>
-        <w:rPr>
-          <w:sz w:val="24"/>
-          <w:szCs w:val="24"/>
-        </w:rPr>
-        <w:t>When company-branch-admin chooses the option 'manage employees' – he should be provided with the option to add or remove employees, and he may search for an employee by its name, and change his custom budget (delta from the base budget).</w:t>
-      </w:r>
-    </w:p>
-    <w:p>
-      <w:pPr>
-        <w:bidi w:val="0"/>
-        <w:rPr>
-          <w:sz w:val="24"/>
-          <w:szCs w:val="24"/>
-        </w:rPr>
-      </w:pPr>
-      <w:r>
-        <w:rPr>
-          <w:sz w:val="24"/>
-          <w:szCs w:val="24"/>
-        </w:rPr>
         <w:lastRenderedPageBreak/>
-        <w:t>When company-branch-admin chooses 'Manage service type' he should be provided with a multiple selection of which of the service types he wants to make acceptable for his employees, the service types are – take away – to go, take away – for here, delivery.</w:t>
-      </w:r>
-    </w:p>
-    <w:p>
-      <w:pPr>
-        <w:bidi w:val="0"/>
-        <w:rPr>
-          <w:b/>
-          <w:bCs/>
-          <w:sz w:val="28"/>
-          <w:szCs w:val="28"/>
-          <w:u w:val="single"/>
-        </w:rPr>
-      </w:pPr>
-      <w:r>
-        <w:rPr>
-          <w:b/>
-          <w:bCs/>
-          <w:sz w:val="28"/>
-          <w:szCs w:val="28"/>
-          <w:u w:val="single"/>
-        </w:rPr>
-        <w:br w:type="page"/>
-      </w:r>
-    </w:p>
-    <w:p>
-      <w:pPr>
-        <w:bidi w:val="0"/>
-        <w:rPr>
-          <w:b/>
-          <w:bCs/>
-          <w:sz w:val="28"/>
-          <w:szCs w:val="28"/>
-          <w:u w:val="single"/>
-        </w:rPr>
-      </w:pPr>
-      <w:r>
-        <w:rPr>
-          <w:b/>
-          <w:bCs/>
-          <w:sz w:val="28"/>
-          <w:szCs w:val="28"/>
-          <w:u w:val="single"/>
-        </w:rPr>
-        <w:lastRenderedPageBreak/>
-        <w:t xml:space="preserve">Android </w:t>
-      </w:r>
-      <w:r>
-        <w:rPr>
-          <w:b/>
-          <w:bCs/>
-          <w:sz w:val="28"/>
-          <w:szCs w:val="28"/>
-          <w:u w:val="single"/>
-        </w:rPr>
-        <w:t>Client description</w:t>
-      </w:r>
-    </w:p>
-    <w:p>
-      <w:pPr>
-        <w:bidi w:val="0"/>
-        <w:rPr>
-          <w:sz w:val="24"/>
-          <w:szCs w:val="24"/>
-        </w:rPr>
-      </w:pPr>
-      <w:r>
-        <w:rPr>
-          <w:sz w:val="24"/>
-          <w:szCs w:val="24"/>
-        </w:rPr>
-        <w:t xml:space="preserve">The client is an Android client using the Google Android SDK platform and developed on API level 10 – to support most of the </w:t>
-      </w:r>
-      <w:r>
-        <w:rPr>
-          <w:sz w:val="24"/>
-          <w:szCs w:val="24"/>
-        </w:rPr>
-        <w:t>clients available in the market, and must be user friendly for all the available users.</w:t>
-      </w:r>
-    </w:p>
-    <w:p>
-      <w:pPr>
-        <w:bidi w:val="0"/>
-        <w:rPr>
-          <w:sz w:val="24"/>
-          <w:szCs w:val="24"/>
-        </w:rPr>
-      </w:pPr>
-      <w:r>
-        <w:rPr>
-          <w:sz w:val="24"/>
-          <w:szCs w:val="24"/>
-        </w:rPr>
-        <w:t>Once the user opens the app, he will login using his Google ID</w:t>
-      </w:r>
-      <w:r>
-        <w:rPr>
-          <w:sz w:val="24"/>
-          <w:szCs w:val="24"/>
-        </w:rPr>
-        <w:t xml:space="preserve"> and password</w:t>
-      </w:r>
-      <w:r>
-        <w:rPr>
-          <w:sz w:val="24"/>
-          <w:szCs w:val="24"/>
-        </w:rPr>
-        <w:t xml:space="preserve"> / or if he was already logged in, it will take him to the main screen</w:t>
-      </w:r>
-      <w:r>
-        <w:rPr>
-          <w:sz w:val="24"/>
-          <w:szCs w:val="24"/>
-        </w:rPr>
-        <w:t>.</w:t>
-      </w:r>
-    </w:p>
-    <w:p>
-      <w:pPr>
-        <w:bidi w:val="0"/>
-        <w:rPr>
-          <w:sz w:val="24"/>
-          <w:szCs w:val="24"/>
-        </w:rPr>
-      </w:pPr>
-      <w:r>
-        <w:rPr>
-          <w:sz w:val="24"/>
-          <w:szCs w:val="24"/>
-        </w:rPr>
-        <w:t>U</w:t>
-      </w:r>
-      <w:r>
-        <w:rPr>
-          <w:sz w:val="24"/>
-          <w:szCs w:val="24"/>
-        </w:rPr>
-        <w:t xml:space="preserve">ser </w:t>
-      </w:r>
-      <w:r>
-        <w:rPr>
-          <w:sz w:val="24"/>
-          <w:szCs w:val="24"/>
-        </w:rPr>
-        <w:t xml:space="preserve">account </w:t>
-      </w:r>
-      <w:r>
-        <w:rPr>
-          <w:sz w:val="24"/>
-          <w:szCs w:val="24"/>
-        </w:rPr>
-        <w:t xml:space="preserve">has </w:t>
-      </w:r>
-      <w:r>
-        <w:rPr>
-          <w:sz w:val="24"/>
-          <w:szCs w:val="24"/>
-        </w:rPr>
-        <w:t>one privilege, and for user has many privileges, he will have the same number of accounts.</w:t>
-      </w:r>
-    </w:p>
-    <w:p>
-      <w:pPr>
-        <w:bidi w:val="0"/>
-        <w:rPr>
-          <w:sz w:val="24"/>
-          <w:szCs w:val="24"/>
-        </w:rPr>
-      </w:pPr>
-      <w:r>
-        <w:rPr>
-          <w:sz w:val="24"/>
-          <w:szCs w:val="24"/>
-        </w:rPr>
-        <w:t>For e</w:t>
-      </w:r>
-      <w:r>
-        <w:rPr>
-          <w:sz w:val="24"/>
-          <w:szCs w:val="24"/>
-        </w:rPr>
-        <w:t xml:space="preserve">ach privilege </w:t>
-      </w:r>
-      <w:r>
-        <w:rPr>
-          <w:sz w:val="24"/>
-          <w:szCs w:val="24"/>
-        </w:rPr>
-        <w:t>the client has</w:t>
-      </w:r>
-      <w:r>
-        <w:rPr>
-          <w:sz w:val="24"/>
-          <w:szCs w:val="24"/>
-        </w:rPr>
-        <w:t xml:space="preserve"> its own screen, and each screen will have different options.</w:t>
-      </w:r>
-    </w:p>
-    <w:p>
-      <w:pPr>
-        <w:bidi w:val="0"/>
-        <w:rPr>
-          <w:sz w:val="24"/>
-          <w:szCs w:val="24"/>
-        </w:rPr>
-      </w:pPr>
-      <w:r>
-        <w:rPr>
-          <w:sz w:val="24"/>
-          <w:szCs w:val="24"/>
-        </w:rPr>
-        <w:t>A user without the appropriate access will not be able to access the screen nor do any operation</w:t>
-      </w:r>
-      <w:r>
-        <w:rPr>
-          <w:sz w:val="24"/>
-          <w:szCs w:val="24"/>
-        </w:rPr>
-        <w:t>s</w:t>
-      </w:r>
-      <w:r>
-        <w:rPr>
-          <w:sz w:val="24"/>
-          <w:szCs w:val="24"/>
-        </w:rPr>
-        <w:t xml:space="preserve"> which he doesn't have the privileges to.</w:t>
-      </w:r>
-      <w:r>
-        <w:rPr>
-          <w:sz w:val="24"/>
-          <w:szCs w:val="24"/>
-        </w:rPr>
-        <w:br/>
-      </w:r>
-    </w:p>
-    <w:p>
-      <w:pPr>
-        <w:bidi w:val="0"/>
-        <w:rPr>
-          <w:sz w:val="24"/>
-          <w:szCs w:val="24"/>
-        </w:rPr>
-      </w:pPr>
-      <w:r>
-        <w:rPr>
-          <w:b/>
-          <w:bCs/>
-          <w:sz w:val="24"/>
-          <w:szCs w:val="24"/>
-        </w:rPr>
-        <w:t>Waiter main screen</w:t>
-      </w:r>
-      <w:r>
-        <w:rPr>
-          <w:sz w:val="24"/>
-          <w:szCs w:val="24"/>
-        </w:rPr>
-        <w:t xml:space="preserve"> – will include at least these buttons:</w:t>
+        <w:t>Manage service types</w:t>
       </w:r>
     </w:p>
     <w:p>
@@ -2725,156 +2470,7 @@
           <w:sz w:val="24"/>
           <w:szCs w:val="24"/>
         </w:rPr>
-        <w:t>Handle table</w:t>
-      </w:r>
-    </w:p>
-    <w:p>
-      <w:pPr>
-        <w:pStyle w:val="ListParagraph"/>
-        <w:bidi w:val="0"/>
-        <w:ind w:left="1080"/>
-        <w:rPr>
-          <w:sz w:val="24"/>
-          <w:szCs w:val="24"/>
-        </w:rPr>
-      </w:pPr>
-    </w:p>
-    <w:p>
-      <w:pPr>
-        <w:bidi w:val="0"/>
-        <w:rPr>
-          <w:sz w:val="24"/>
-          <w:szCs w:val="24"/>
-        </w:rPr>
-      </w:pPr>
-      <w:r>
-        <w:rPr>
-          <w:sz w:val="24"/>
-          <w:szCs w:val="24"/>
-        </w:rPr>
-        <w:t>When waiter chooses '</w:t>
-      </w:r>
-      <w:r>
-        <w:rPr>
-          <w:sz w:val="24"/>
-          <w:szCs w:val="24"/>
-        </w:rPr>
-        <w:t>Handle table'</w:t>
-      </w:r>
-      <w:r>
-        <w:rPr>
-          <w:sz w:val="24"/>
-          <w:szCs w:val="24"/>
-        </w:rPr>
-        <w:t xml:space="preserve"> he should be </w:t>
-      </w:r>
-      <w:r>
-        <w:rPr>
-          <w:sz w:val="24"/>
-          <w:szCs w:val="24"/>
-        </w:rPr>
-        <w:t>able to provide the table number.</w:t>
-      </w:r>
-      <w:r>
-        <w:rPr>
-          <w:sz w:val="24"/>
-          <w:szCs w:val="24"/>
-        </w:rPr>
-        <w:br/>
-        <w:t>After that, he can see all the users on the table (if they ordered) or add/remove new users to the table.</w:t>
-      </w:r>
-      <w:r>
-        <w:rPr>
-          <w:sz w:val="24"/>
-          <w:szCs w:val="24"/>
-        </w:rPr>
-        <w:br/>
-      </w:r>
-      <w:r>
-        <w:rPr>
-          <w:sz w:val="24"/>
-          <w:szCs w:val="24"/>
-        </w:rPr>
-        <w:t>W</w:t>
-      </w:r>
-      <w:r>
-        <w:rPr>
-          <w:sz w:val="24"/>
-          <w:szCs w:val="24"/>
-        </w:rPr>
-        <w:t xml:space="preserve">hen the waiter chooses one of the users on the table, he gets the </w:t>
-      </w:r>
-      <w:proofErr w:type="spellStart"/>
-      <w:proofErr w:type="gramStart"/>
-      <w:r>
-        <w:rPr>
-          <w:sz w:val="24"/>
-          <w:szCs w:val="24"/>
-        </w:rPr>
-        <w:t>emp</w:t>
-      </w:r>
-      <w:proofErr w:type="spellEnd"/>
-      <w:proofErr w:type="gramEnd"/>
-      <w:r>
-        <w:rPr>
-          <w:sz w:val="24"/>
-          <w:szCs w:val="24"/>
-        </w:rPr>
-        <w:t xml:space="preserve"> menu screen, and can add </w:t>
-      </w:r>
-      <w:r>
-        <w:rPr>
-          <w:sz w:val="24"/>
-          <w:szCs w:val="24"/>
-        </w:rPr>
-        <w:t>courses.</w:t>
-      </w:r>
-    </w:p>
-    <w:p>
-      <w:pPr>
-        <w:bidi w:val="0"/>
-        <w:rPr>
-          <w:sz w:val="24"/>
-          <w:szCs w:val="24"/>
-        </w:rPr>
-      </w:pPr>
-    </w:p>
-    <w:p>
-      <w:pPr>
-        <w:bidi w:val="0"/>
-        <w:rPr>
-          <w:sz w:val="24"/>
-          <w:szCs w:val="24"/>
-        </w:rPr>
-      </w:pPr>
-      <w:proofErr w:type="spellStart"/>
-      <w:proofErr w:type="gramStart"/>
-      <w:r>
-        <w:rPr>
-          <w:b/>
-          <w:bCs/>
-          <w:sz w:val="24"/>
-          <w:szCs w:val="24"/>
-        </w:rPr>
-        <w:t>Emp</w:t>
-      </w:r>
-      <w:proofErr w:type="spellEnd"/>
-      <w:proofErr w:type="gramEnd"/>
-      <w:r>
-        <w:rPr>
-          <w:b/>
-          <w:bCs/>
-          <w:sz w:val="24"/>
-          <w:szCs w:val="24"/>
-        </w:rPr>
-        <w:t xml:space="preserve"> main screen</w:t>
-      </w:r>
-      <w:r>
-        <w:rPr>
-          <w:sz w:val="24"/>
-          <w:szCs w:val="24"/>
-        </w:rPr>
-        <w:t xml:space="preserve"> – will include at least these buttons:</w:t>
+        <w:t>Manage base budget</w:t>
       </w:r>
     </w:p>
     <w:p>
@@ -2895,7 +2491,343 @@
           <w:sz w:val="24"/>
           <w:szCs w:val="24"/>
         </w:rPr>
-        <w:t>Search for restaurant</w:t>
+        <w:t>Check user orders</w:t>
+      </w:r>
+    </w:p>
+    <w:p>
+      <w:pPr>
+        <w:bidi w:val="0"/>
+        <w:rPr>
+          <w:sz w:val="24"/>
+          <w:szCs w:val="24"/>
+        </w:rPr>
+      </w:pPr>
+      <w:r>
+        <w:rPr>
+          <w:sz w:val="24"/>
+          <w:szCs w:val="24"/>
+        </w:rPr>
+        <w:t>When company-branch-admin chooses the option 'manage employees' – he should be provided with the option to add or remove employees, and he may search for an employee by its name, and change his custom budget (delta from the base budget).</w:t>
+      </w:r>
+    </w:p>
+    <w:p>
+      <w:pPr>
+        <w:bidi w:val="0"/>
+        <w:rPr>
+          <w:sz w:val="24"/>
+          <w:szCs w:val="24"/>
+        </w:rPr>
+      </w:pPr>
+      <w:r>
+        <w:rPr>
+          <w:sz w:val="24"/>
+          <w:szCs w:val="24"/>
+        </w:rPr>
+        <w:t>When company-branch-admin chooses 'Manage service type' he should be provided with a multiple selection of which of the service types he wants to make acceptable for his employees, the service types are – take away – to go, take away – for here, delivery.</w:t>
+      </w:r>
+    </w:p>
+    <w:p>
+      <w:pPr>
+        <w:bidi w:val="0"/>
+        <w:rPr>
+          <w:sz w:val="24"/>
+          <w:szCs w:val="24"/>
+        </w:rPr>
+      </w:pPr>
+      <w:r>
+        <w:rPr>
+          <w:sz w:val="24"/>
+          <w:szCs w:val="24"/>
+        </w:rPr>
+        <w:t>When company-branch-admin chooses '</w:t>
+      </w:r>
+      <w:r>
+        <w:rPr>
+          <w:sz w:val="24"/>
+          <w:szCs w:val="24"/>
+        </w:rPr>
+        <w:t>Check user orders</w:t>
+      </w:r>
+      <w:r>
+        <w:rPr>
+          <w:sz w:val="24"/>
+          <w:szCs w:val="24"/>
+        </w:rPr>
+        <w:t>' he should be provided with a</w:t>
+      </w:r>
+      <w:r>
+        <w:rPr>
+          <w:sz w:val="24"/>
+          <w:szCs w:val="24"/>
+        </w:rPr>
+        <w:t>n option to select start and end dates, then he will be provided with 2 options: by user or by branch, when selecting the by user, he will get a list of all the users with each of the users orders for each day, each record of the list will show how much the employee exceeded his budget, and it will also show the total budget exceeded by this employ. When he chooses by branch he gets all the orders ordered by branch and can see how much money he should pay for this branch for these dates.</w:t>
+      </w:r>
+    </w:p>
+    <w:p>
+      <w:pPr>
+        <w:bidi w:val="0"/>
+        <w:rPr>
+          <w:sz w:val="24"/>
+          <w:szCs w:val="24"/>
+        </w:rPr>
+      </w:pPr>
+    </w:p>
+    <w:p>
+      <w:pPr>
+        <w:bidi w:val="0"/>
+        <w:rPr>
+          <w:b/>
+          <w:bCs/>
+          <w:sz w:val="28"/>
+          <w:szCs w:val="28"/>
+          <w:u w:val="single"/>
+        </w:rPr>
+      </w:pPr>
+      <w:r>
+        <w:rPr>
+          <w:b/>
+          <w:bCs/>
+          <w:sz w:val="28"/>
+          <w:szCs w:val="28"/>
+          <w:u w:val="single"/>
+        </w:rPr>
+        <w:br w:type="page"/>
+      </w:r>
+    </w:p>
+    <w:p>
+      <w:pPr>
+        <w:bidi w:val="0"/>
+        <w:rPr>
+          <w:b/>
+          <w:bCs/>
+          <w:sz w:val="28"/>
+          <w:szCs w:val="28"/>
+          <w:u w:val="single"/>
+        </w:rPr>
+      </w:pPr>
+      <w:r>
+        <w:rPr>
+          <w:b/>
+          <w:bCs/>
+          <w:sz w:val="28"/>
+          <w:szCs w:val="28"/>
+          <w:u w:val="single"/>
+        </w:rPr>
+        <w:lastRenderedPageBreak/>
+        <w:t xml:space="preserve">Android </w:t>
+      </w:r>
+      <w:r>
+        <w:rPr>
+          <w:b/>
+          <w:bCs/>
+          <w:sz w:val="28"/>
+          <w:szCs w:val="28"/>
+          <w:u w:val="single"/>
+        </w:rPr>
+        <w:t>Client description</w:t>
+      </w:r>
+    </w:p>
+    <w:p>
+      <w:pPr>
+        <w:bidi w:val="0"/>
+        <w:rPr>
+          <w:sz w:val="24"/>
+          <w:szCs w:val="24"/>
+        </w:rPr>
+      </w:pPr>
+      <w:r>
+        <w:rPr>
+          <w:sz w:val="24"/>
+          <w:szCs w:val="24"/>
+        </w:rPr>
+        <w:t xml:space="preserve">The client is an Android client using the Google Android SDK platform and developed on API level 10 – to support most of the </w:t>
+      </w:r>
+      <w:r>
+        <w:rPr>
+          <w:sz w:val="24"/>
+          <w:szCs w:val="24"/>
+        </w:rPr>
+        <w:t>clients available in the market, and must be user friendly for all the available users.</w:t>
+      </w:r>
+    </w:p>
+    <w:p>
+      <w:pPr>
+        <w:bidi w:val="0"/>
+        <w:rPr>
+          <w:sz w:val="24"/>
+          <w:szCs w:val="24"/>
+        </w:rPr>
+      </w:pPr>
+      <w:r>
+        <w:rPr>
+          <w:sz w:val="24"/>
+          <w:szCs w:val="24"/>
+        </w:rPr>
+        <w:t>Once the user opens the app, he will login using his Google ID</w:t>
+      </w:r>
+      <w:r>
+        <w:rPr>
+          <w:sz w:val="24"/>
+          <w:szCs w:val="24"/>
+        </w:rPr>
+        <w:t xml:space="preserve"> and password</w:t>
+      </w:r>
+      <w:r>
+        <w:rPr>
+          <w:sz w:val="24"/>
+          <w:szCs w:val="24"/>
+        </w:rPr>
+        <w:t xml:space="preserve"> / or if he was already logged in, it will take him to the main screen</w:t>
+      </w:r>
+      <w:r>
+        <w:rPr>
+          <w:sz w:val="24"/>
+          <w:szCs w:val="24"/>
+        </w:rPr>
+        <w:t>.</w:t>
+      </w:r>
+    </w:p>
+    <w:p>
+      <w:pPr>
+        <w:bidi w:val="0"/>
+        <w:rPr>
+          <w:sz w:val="24"/>
+          <w:szCs w:val="24"/>
+        </w:rPr>
+      </w:pPr>
+      <w:r>
+        <w:rPr>
+          <w:sz w:val="24"/>
+          <w:szCs w:val="24"/>
+        </w:rPr>
+        <w:t>U</w:t>
+      </w:r>
+      <w:r>
+        <w:rPr>
+          <w:sz w:val="24"/>
+          <w:szCs w:val="24"/>
+        </w:rPr>
+        <w:t xml:space="preserve">ser </w:t>
+      </w:r>
+      <w:r>
+        <w:rPr>
+          <w:sz w:val="24"/>
+          <w:szCs w:val="24"/>
+        </w:rPr>
+        <w:t xml:space="preserve">account </w:t>
+      </w:r>
+      <w:r>
+        <w:rPr>
+          <w:sz w:val="24"/>
+          <w:szCs w:val="24"/>
+        </w:rPr>
+        <w:t xml:space="preserve">has </w:t>
+      </w:r>
+      <w:r>
+        <w:rPr>
+          <w:sz w:val="24"/>
+          <w:szCs w:val="24"/>
+        </w:rPr>
+        <w:t>one privilege, and for user has many privileges, he will have the same number of accounts.</w:t>
+      </w:r>
+    </w:p>
+    <w:p>
+      <w:pPr>
+        <w:bidi w:val="0"/>
+        <w:rPr>
+          <w:sz w:val="24"/>
+          <w:szCs w:val="24"/>
+        </w:rPr>
+      </w:pPr>
+      <w:r>
+        <w:rPr>
+          <w:sz w:val="24"/>
+          <w:szCs w:val="24"/>
+        </w:rPr>
+        <w:t>For e</w:t>
+      </w:r>
+      <w:r>
+        <w:rPr>
+          <w:sz w:val="24"/>
+          <w:szCs w:val="24"/>
+        </w:rPr>
+        <w:t xml:space="preserve">ach privilege </w:t>
+      </w:r>
+      <w:r>
+        <w:rPr>
+          <w:sz w:val="24"/>
+          <w:szCs w:val="24"/>
+        </w:rPr>
+        <w:t>the client has</w:t>
+      </w:r>
+      <w:r>
+        <w:rPr>
+          <w:sz w:val="24"/>
+          <w:szCs w:val="24"/>
+        </w:rPr>
+        <w:t xml:space="preserve"> its own screen, and each screen will have different options.</w:t>
+      </w:r>
+    </w:p>
+    <w:p>
+      <w:pPr>
+        <w:bidi w:val="0"/>
+        <w:rPr>
+          <w:sz w:val="24"/>
+          <w:szCs w:val="24"/>
+        </w:rPr>
+      </w:pPr>
+      <w:r>
+        <w:rPr>
+          <w:sz w:val="24"/>
+          <w:szCs w:val="24"/>
+        </w:rPr>
+        <w:t>A user without the appropriate access will not be able to access the screen nor do any operation</w:t>
+      </w:r>
+      <w:r>
+        <w:rPr>
+          <w:sz w:val="24"/>
+          <w:szCs w:val="24"/>
+        </w:rPr>
+        <w:t>s</w:t>
+      </w:r>
+      <w:r>
+        <w:rPr>
+          <w:sz w:val="24"/>
+          <w:szCs w:val="24"/>
+        </w:rPr>
+        <w:t xml:space="preserve"> which he doesn't have the privileges to.</w:t>
+      </w:r>
+      <w:r>
+        <w:rPr>
+          <w:sz w:val="24"/>
+          <w:szCs w:val="24"/>
+        </w:rPr>
+        <w:br/>
+      </w:r>
+    </w:p>
+    <w:p>
+      <w:pPr>
+        <w:bidi w:val="0"/>
+        <w:rPr>
+          <w:sz w:val="24"/>
+          <w:szCs w:val="24"/>
+        </w:rPr>
+      </w:pPr>
+      <w:r>
+        <w:rPr>
+          <w:b/>
+          <w:bCs/>
+          <w:sz w:val="24"/>
+          <w:szCs w:val="24"/>
+        </w:rPr>
+        <w:t>Waiter main screen</w:t>
+      </w:r>
+      <w:r>
+        <w:rPr>
+          <w:sz w:val="24"/>
+          <w:szCs w:val="24"/>
+        </w:rPr>
+        <w:t xml:space="preserve"> – will include at least these buttons:</w:t>
       </w:r>
     </w:p>
     <w:p>
@@ -2916,7 +2848,156 @@
           <w:sz w:val="24"/>
           <w:szCs w:val="24"/>
         </w:rPr>
-        <w:t>My History</w:t>
+        <w:t>Handle table</w:t>
+      </w:r>
+    </w:p>
+    <w:p>
+      <w:pPr>
+        <w:pStyle w:val="ListParagraph"/>
+        <w:bidi w:val="0"/>
+        <w:ind w:left="1080"/>
+        <w:rPr>
+          <w:sz w:val="24"/>
+          <w:szCs w:val="24"/>
+        </w:rPr>
+      </w:pPr>
+    </w:p>
+    <w:p>
+      <w:pPr>
+        <w:bidi w:val="0"/>
+        <w:rPr>
+          <w:sz w:val="24"/>
+          <w:szCs w:val="24"/>
+        </w:rPr>
+      </w:pPr>
+      <w:r>
+        <w:rPr>
+          <w:sz w:val="24"/>
+          <w:szCs w:val="24"/>
+        </w:rPr>
+        <w:t>When waiter chooses '</w:t>
+      </w:r>
+      <w:r>
+        <w:rPr>
+          <w:sz w:val="24"/>
+          <w:szCs w:val="24"/>
+        </w:rPr>
+        <w:t>Handle table'</w:t>
+      </w:r>
+      <w:r>
+        <w:rPr>
+          <w:sz w:val="24"/>
+          <w:szCs w:val="24"/>
+        </w:rPr>
+        <w:t xml:space="preserve"> he should be </w:t>
+      </w:r>
+      <w:r>
+        <w:rPr>
+          <w:sz w:val="24"/>
+          <w:szCs w:val="24"/>
+        </w:rPr>
+        <w:t>able to provide the table number.</w:t>
+      </w:r>
+      <w:r>
+        <w:rPr>
+          <w:sz w:val="24"/>
+          <w:szCs w:val="24"/>
+        </w:rPr>
+        <w:br/>
+        <w:t>After that, he can see all the users on the table (if they ordered) or add/remove new users to the table.</w:t>
+      </w:r>
+      <w:r>
+        <w:rPr>
+          <w:sz w:val="24"/>
+          <w:szCs w:val="24"/>
+        </w:rPr>
+        <w:br/>
+      </w:r>
+      <w:r>
+        <w:rPr>
+          <w:sz w:val="24"/>
+          <w:szCs w:val="24"/>
+        </w:rPr>
+        <w:t>W</w:t>
+      </w:r>
+      <w:r>
+        <w:rPr>
+          <w:sz w:val="24"/>
+          <w:szCs w:val="24"/>
+        </w:rPr>
+        <w:t xml:space="preserve">hen the waiter chooses one of the users on the table, he gets the </w:t>
+      </w:r>
+      <w:proofErr w:type="spellStart"/>
+      <w:proofErr w:type="gramStart"/>
+      <w:r>
+        <w:rPr>
+          <w:sz w:val="24"/>
+          <w:szCs w:val="24"/>
+        </w:rPr>
+        <w:t>emp</w:t>
+      </w:r>
+      <w:proofErr w:type="spellEnd"/>
+      <w:proofErr w:type="gramEnd"/>
+      <w:r>
+        <w:rPr>
+          <w:sz w:val="24"/>
+          <w:szCs w:val="24"/>
+        </w:rPr>
+        <w:t xml:space="preserve"> menu screen, and can add </w:t>
+      </w:r>
+      <w:r>
+        <w:rPr>
+          <w:sz w:val="24"/>
+          <w:szCs w:val="24"/>
+        </w:rPr>
+        <w:t>courses.</w:t>
+      </w:r>
+    </w:p>
+    <w:p>
+      <w:pPr>
+        <w:bidi w:val="0"/>
+        <w:rPr>
+          <w:sz w:val="24"/>
+          <w:szCs w:val="24"/>
+        </w:rPr>
+      </w:pPr>
+    </w:p>
+    <w:p>
+      <w:pPr>
+        <w:bidi w:val="0"/>
+        <w:rPr>
+          <w:sz w:val="24"/>
+          <w:szCs w:val="24"/>
+        </w:rPr>
+      </w:pPr>
+      <w:proofErr w:type="spellStart"/>
+      <w:proofErr w:type="gramStart"/>
+      <w:r>
+        <w:rPr>
+          <w:b/>
+          <w:bCs/>
+          <w:sz w:val="24"/>
+          <w:szCs w:val="24"/>
+        </w:rPr>
+        <w:t>Emp</w:t>
+      </w:r>
+      <w:proofErr w:type="spellEnd"/>
+      <w:proofErr w:type="gramEnd"/>
+      <w:r>
+        <w:rPr>
+          <w:b/>
+          <w:bCs/>
+          <w:sz w:val="24"/>
+          <w:szCs w:val="24"/>
+        </w:rPr>
+        <w:t xml:space="preserve"> main screen</w:t>
+      </w:r>
+      <w:r>
+        <w:rPr>
+          <w:sz w:val="24"/>
+          <w:szCs w:val="24"/>
+        </w:rPr>
+        <w:t xml:space="preserve"> – will include at least these buttons:</w:t>
       </w:r>
     </w:p>
     <w:p>
@@ -2937,6 +3018,48 @@
           <w:sz w:val="24"/>
           <w:szCs w:val="24"/>
         </w:rPr>
+        <w:t>Search for restaurant</w:t>
+      </w:r>
+    </w:p>
+    <w:p>
+      <w:pPr>
+        <w:pStyle w:val="ListParagraph"/>
+        <w:numPr>
+          <w:ilvl w:val="0"/>
+          <w:numId w:val="2"/>
+        </w:numPr>
+        <w:bidi w:val="0"/>
+        <w:rPr>
+          <w:sz w:val="24"/>
+          <w:szCs w:val="24"/>
+        </w:rPr>
+      </w:pPr>
+      <w:r>
+        <w:rPr>
+          <w:sz w:val="24"/>
+          <w:szCs w:val="24"/>
+        </w:rPr>
+        <w:t>My History</w:t>
+      </w:r>
+    </w:p>
+    <w:p>
+      <w:pPr>
+        <w:pStyle w:val="ListParagraph"/>
+        <w:numPr>
+          <w:ilvl w:val="0"/>
+          <w:numId w:val="2"/>
+        </w:numPr>
+        <w:bidi w:val="0"/>
+        <w:rPr>
+          <w:sz w:val="24"/>
+          <w:szCs w:val="24"/>
+        </w:rPr>
+      </w:pPr>
+      <w:r>
+        <w:rPr>
+          <w:sz w:val="24"/>
+          <w:szCs w:val="24"/>
+        </w:rPr>
         <w:t>My coworkers</w:t>
       </w:r>
     </w:p>
@@ -3300,7 +3423,30 @@
           <w:sz w:val="24"/>
           <w:szCs w:val="24"/>
         </w:rPr>
-        <w:t xml:space="preserve"> chooses 'My History' a new screen will appear, this screen will include a list of all of the last 10 previous purchases, if there are more than 10 purchases, a next, previous buttons should allow the user to see the whole list.</w:t>
+        <w:t xml:space="preserve"> chooses 'My History' a new screen will appear, this screen will include a list of all of the last 10 previous purchases, if there are more than 10 purchases, a next, previous buttons should allow</w:t>
+      </w:r>
+      <w:r>
+        <w:rPr>
+          <w:sz w:val="24"/>
+          <w:szCs w:val="24"/>
+        </w:rPr>
+        <w:t xml:space="preserve"> the user to see the whole list, he can save this list to his </w:t>
+      </w:r>
+      <w:proofErr w:type="spellStart"/>
+      <w:r>
+        <w:rPr>
+          <w:sz w:val="24"/>
+          <w:szCs w:val="24"/>
+        </w:rPr>
+        <w:t>gmail</w:t>
+      </w:r>
+      <w:proofErr w:type="spellEnd"/>
+      <w:r>
+        <w:rPr>
+          <w:sz w:val="24"/>
+          <w:szCs w:val="24"/>
+        </w:rPr>
+        <w:t>.</w:t>
       </w:r>
     </w:p>
     <w:p>
@@ -3335,7 +3481,16 @@
           <w:sz w:val="24"/>
           <w:szCs w:val="24"/>
         </w:rPr>
-        <w:t xml:space="preserve"> chooses 'My coworkers' a new screen will appear, on this screen he can search for a coworker, by typing its name and see where this coworker goes and what he ordered.</w:t>
+        <w:t xml:space="preserve"> chooses 'My coworkers' a new screen will appear, on this screen he can search for a coworker, by typing its name and see where this coworker goes and what he ordere</w:t>
+      </w:r>
+      <w:bookmarkStart w:id="0" w:name="_GoBack"/>
+      <w:bookmarkEnd w:id="0"/>
+      <w:r>
+        <w:rPr>
+          <w:sz w:val="24"/>
+          <w:szCs w:val="24"/>
+        </w:rPr>
+        <w:t>d.</w:t>
       </w:r>
     </w:p>
     <w:sectPr>

</xml_diff>

<commit_message>
added high level class diagram to presentation.
</commit_message>
<xml_diff>
--- a/food-center/docs/clients_story.docx
+++ b/food-center/docs/clients_story.docx
@@ -736,23 +736,23 @@
           <w:sz w:val="24"/>
           <w:szCs w:val="24"/>
         </w:rPr>
-        <w:t xml:space="preserve">), May add or remove restaurants and the acceptable services from this restaurant (for example, if restaurant offers both take away – sit here and delivery, </w:t>
-      </w:r>
-      <w:proofErr w:type="spellStart"/>
-      <w:r>
-        <w:rPr>
-          <w:sz w:val="24"/>
-          <w:szCs w:val="24"/>
-        </w:rPr>
-        <w:t>cadmin</w:t>
-      </w:r>
-      <w:proofErr w:type="spellEnd"/>
-      <w:r>
-        <w:rPr>
-          <w:sz w:val="24"/>
-          <w:szCs w:val="24"/>
-        </w:rPr>
-        <w:t xml:space="preserve"> may approve only delivery)</w:t>
+        <w:t>), May add or remove restaurants and the acceptable services from this restaurant (for example, if restaurant offers both take away – sit here and delivery, c</w:t>
+      </w:r>
+      <w:r>
+        <w:rPr>
+          <w:sz w:val="24"/>
+          <w:szCs w:val="24"/>
+        </w:rPr>
+        <w:t>ompany-branch-</w:t>
+      </w:r>
+      <w:bookmarkStart w:id="0" w:name="_GoBack"/>
+      <w:bookmarkEnd w:id="0"/>
+      <w:r>
+        <w:rPr>
+          <w:sz w:val="24"/>
+          <w:szCs w:val="24"/>
+        </w:rPr>
+        <w:t>admin may approve only delivery)</w:t>
       </w:r>
       <w:r>
         <w:rPr>
@@ -1840,28 +1840,7 @@
           <w:sz w:val="24"/>
           <w:szCs w:val="24"/>
         </w:rPr>
-        <w:t>When branch-admin chooses the option '</w:t>
-      </w:r>
-      <w:r>
-        <w:rPr>
-          <w:sz w:val="24"/>
-          <w:szCs w:val="24"/>
-        </w:rPr>
-        <w:t>check handled orders</w:t>
-      </w:r>
-      <w:r>
-        <w:rPr>
-          <w:sz w:val="24"/>
-          <w:szCs w:val="24"/>
-        </w:rPr>
-        <w:t xml:space="preserve">' – he should be provided </w:t>
-      </w:r>
-      <w:r>
-        <w:rPr>
-          <w:sz w:val="24"/>
-          <w:szCs w:val="24"/>
-        </w:rPr>
-        <w:t>the list of all the companies which make orders on these dates, for each company he will see the courses ordered for each day and the total amount of money he nee</w:t>
+        <w:t>When branch-admin chooses the option 'check handled orders' – he should be provided the list of all the companies which make orders on these dates, for each company he will see the courses ordered for each day and the total amount of money he nee</w:t>
       </w:r>
       <w:r>
         <w:rPr>
@@ -3481,16 +3460,7 @@
           <w:sz w:val="24"/>
           <w:szCs w:val="24"/>
         </w:rPr>
-        <w:t xml:space="preserve"> chooses 'My coworkers' a new screen will appear, on this screen he can search for a coworker, by typing its name and see where this coworker goes and what he ordere</w:t>
-      </w:r>
-      <w:bookmarkStart w:id="0" w:name="_GoBack"/>
-      <w:bookmarkEnd w:id="0"/>
-      <w:r>
-        <w:rPr>
-          <w:sz w:val="24"/>
-          <w:szCs w:val="24"/>
-        </w:rPr>
-        <w:t>d.</w:t>
+        <w:t xml:space="preserve"> chooses 'My coworkers' a new screen will appear, on this screen he can search for a coworker, by typing its name and see where this coworker goes and what he ordered.</w:t>
       </w:r>
     </w:p>
     <w:sectPr>

</xml_diff>